<commit_message>
adding up to 42 from burmester
</commit_message>
<xml_diff>
--- a/Psalms/040.docx
+++ b/Psalms/040.docx
@@ -1,6 +1,6 @@
 
 <file path=word/document.xml><?xml version="1.0" encoding="utf-8"?>
-<w:document xmlns:wpc="http://schemas.microsoft.com/office/word/2010/wordprocessingCanvas" xmlns:mo="http://schemas.microsoft.com/office/mac/office/2008/main" xmlns:mc="http://schemas.openxmlformats.org/markup-compatibility/2006" xmlns:mv="urn:schemas-microsoft-com:mac:vml" xmlns:o="urn:schemas-microsoft-com:office:office" xmlns:r="http://schemas.openxmlformats.org/officeDocument/2006/relationships" xmlns:m="http://schemas.openxmlformats.org/officeDocument/2006/math" xmlns:v="urn:schemas-microsoft-com:vml" xmlns:wp14="http://schemas.microsoft.com/office/word/2010/wordprocessingDrawing" xmlns:wp="http://schemas.openxmlformats.org/drawingml/2006/wordprocessingDrawing" xmlns:w10="urn:schemas-microsoft-com:office:word" xmlns:w="http://schemas.openxmlformats.org/wordprocessingml/2006/main" xmlns:w14="http://schemas.microsoft.com/office/word/2010/wordml" xmlns:w15="http://schemas.microsoft.com/office/word/2012/wordml" xmlns:wpg="http://schemas.microsoft.com/office/word/2010/wordprocessingGroup" xmlns:wpi="http://schemas.microsoft.com/office/word/2010/wordprocessingInk" xmlns:wne="http://schemas.microsoft.com/office/word/2006/wordml" xmlns:wps="http://schemas.microsoft.com/office/word/2010/wordprocessingShape" mc:Ignorable="w14 w15 wp14">
+<w:document xmlns:wpc="http://schemas.microsoft.com/office/word/2010/wordprocessingCanvas" xmlns:cx="http://schemas.microsoft.com/office/drawing/2014/chartex" xmlns:cx1="http://schemas.microsoft.com/office/drawing/2015/9/8/chartex" xmlns:mc="http://schemas.openxmlformats.org/markup-compatibility/2006" xmlns:o="urn:schemas-microsoft-com:office:office" xmlns:r="http://schemas.openxmlformats.org/officeDocument/2006/relationships" xmlns:m="http://schemas.openxmlformats.org/officeDocument/2006/math" xmlns:v="urn:schemas-microsoft-com:vml" xmlns:wp14="http://schemas.microsoft.com/office/word/2010/wordprocessingDrawing" xmlns:wp="http://schemas.openxmlformats.org/drawingml/2006/wordprocessingDrawing" xmlns:w10="urn:schemas-microsoft-com:office:word" xmlns:w="http://schemas.openxmlformats.org/wordprocessingml/2006/main" xmlns:w14="http://schemas.microsoft.com/office/word/2010/wordml" xmlns:w15="http://schemas.microsoft.com/office/word/2012/wordml" xmlns:w16se="http://schemas.microsoft.com/office/word/2015/wordml/symex" xmlns:wpg="http://schemas.microsoft.com/office/word/2010/wordprocessingGroup" xmlns:wpi="http://schemas.microsoft.com/office/word/2010/wordprocessingInk" xmlns:wne="http://schemas.microsoft.com/office/word/2006/wordml" xmlns:wps="http://schemas.microsoft.com/office/word/2010/wordprocessingShape" mc:Ignorable="w14 w15 w16se wp14">
   <w:body>
     <w:p>
       <w:pPr>
@@ -24,19 +24,21 @@
         <w:tblLook w:val="0420" w:firstRow="1" w:lastRow="0" w:firstColumn="0" w:lastColumn="0" w:noHBand="0" w:noVBand="1"/>
       </w:tblPr>
       <w:tblGrid>
-        <w:gridCol w:w="3649"/>
-        <w:gridCol w:w="3557"/>
-        <w:gridCol w:w="3633"/>
-        <w:gridCol w:w="3569"/>
-        <w:gridCol w:w="3604"/>
-        <w:gridCol w:w="3668"/>
-        <w:gridCol w:w="3668"/>
-        <w:gridCol w:w="3668"/>
+        <w:gridCol w:w="3086"/>
+        <w:gridCol w:w="3006"/>
+        <w:gridCol w:w="2252"/>
+        <w:gridCol w:w="2252"/>
+        <w:gridCol w:w="3070"/>
+        <w:gridCol w:w="3012"/>
+        <w:gridCol w:w="3047"/>
+        <w:gridCol w:w="3099"/>
+        <w:gridCol w:w="3099"/>
+        <w:gridCol w:w="3093"/>
       </w:tblGrid>
       <w:tr>
         <w:tc>
           <w:tcPr>
-            <w:tcW w:w="629" w:type="pct"/>
+            <w:tcW w:w="532" w:type="pct"/>
           </w:tcPr>
           <w:p>
             <w:r>
@@ -46,7 +48,7 @@
         </w:tc>
         <w:tc>
           <w:tcPr>
-            <w:tcW w:w="613" w:type="pct"/>
+            <w:tcW w:w="518" w:type="pct"/>
           </w:tcPr>
           <w:p>
             <w:r>
@@ -56,7 +58,34 @@
         </w:tc>
         <w:tc>
           <w:tcPr>
-            <w:tcW w:w="626" w:type="pct"/>
+            <w:tcW w:w="388" w:type="pct"/>
+          </w:tcPr>
+          <w:p>
+            <w:proofErr w:type="spellStart"/>
+            <w:r>
+              <w:t>Burmester</w:t>
+            </w:r>
+            <w:proofErr w:type="spellEnd"/>
+          </w:p>
+        </w:tc>
+        <w:tc>
+          <w:tcPr>
+            <w:tcW w:w="388" w:type="pct"/>
+          </w:tcPr>
+          <w:p>
+            <w:proofErr w:type="spellStart"/>
+            <w:r>
+              <w:t>Burmester</w:t>
+            </w:r>
+            <w:proofErr w:type="spellEnd"/>
+            <w:r>
+              <w:t>-modernized</w:t>
+            </w:r>
+          </w:p>
+        </w:tc>
+        <w:tc>
+          <w:tcPr>
+            <w:tcW w:w="529" w:type="pct"/>
           </w:tcPr>
           <w:p>
             <w:r>
@@ -66,7 +95,7 @@
         </w:tc>
         <w:tc>
           <w:tcPr>
-            <w:tcW w:w="615" w:type="pct"/>
+            <w:tcW w:w="519" w:type="pct"/>
           </w:tcPr>
           <w:p>
             <w:r>
@@ -76,7 +105,7 @@
         </w:tc>
         <w:tc>
           <w:tcPr>
-            <w:tcW w:w="621" w:type="pct"/>
+            <w:tcW w:w="525" w:type="pct"/>
           </w:tcPr>
           <w:p>
             <w:r>
@@ -86,7 +115,7 @@
         </w:tc>
         <w:tc>
           <w:tcPr>
-            <w:tcW w:w="632" w:type="pct"/>
+            <w:tcW w:w="534" w:type="pct"/>
           </w:tcPr>
           <w:p>
             <w:r>
@@ -96,7 +125,7 @@
         </w:tc>
         <w:tc>
           <w:tcPr>
-            <w:tcW w:w="632" w:type="pct"/>
+            <w:tcW w:w="534" w:type="pct"/>
           </w:tcPr>
           <w:p>
             <w:r>
@@ -106,7 +135,7 @@
         </w:tc>
         <w:tc>
           <w:tcPr>
-            <w:tcW w:w="632" w:type="pct"/>
+            <w:tcW w:w="533" w:type="pct"/>
           </w:tcPr>
           <w:p>
             <w:r>
@@ -118,7 +147,7 @@
       <w:tr>
         <w:tc>
           <w:tcPr>
-            <w:tcW w:w="629" w:type="pct"/>
+            <w:tcW w:w="532" w:type="pct"/>
           </w:tcPr>
           <w:p>
             <w:pPr>
@@ -131,7 +160,7 @@
         </w:tc>
         <w:tc>
           <w:tcPr>
-            <w:tcW w:w="613" w:type="pct"/>
+            <w:tcW w:w="518" w:type="pct"/>
           </w:tcPr>
           <w:p>
             <w:pPr>
@@ -150,13 +179,25 @@
         </w:tc>
         <w:tc>
           <w:tcPr>
-            <w:tcW w:w="626" w:type="pct"/>
+            <w:tcW w:w="388" w:type="pct"/>
           </w:tcPr>
           <w:p/>
         </w:tc>
         <w:tc>
           <w:tcPr>
-            <w:tcW w:w="615" w:type="pct"/>
+            <w:tcW w:w="388" w:type="pct"/>
+          </w:tcPr>
+          <w:p/>
+        </w:tc>
+        <w:tc>
+          <w:tcPr>
+            <w:tcW w:w="529" w:type="pct"/>
+          </w:tcPr>
+          <w:p/>
+        </w:tc>
+        <w:tc>
+          <w:tcPr>
+            <w:tcW w:w="519" w:type="pct"/>
           </w:tcPr>
           <w:p>
             <w:r>
@@ -166,7 +207,7 @@
         </w:tc>
         <w:tc>
           <w:tcPr>
-            <w:tcW w:w="621" w:type="pct"/>
+            <w:tcW w:w="525" w:type="pct"/>
           </w:tcPr>
           <w:p>
             <w:r>
@@ -176,20 +217,28 @@
         </w:tc>
         <w:tc>
           <w:tcPr>
-            <w:tcW w:w="632" w:type="pct"/>
+            <w:tcW w:w="534" w:type="pct"/>
           </w:tcPr>
           <w:p>
             <w:pPr>
               <w:pStyle w:val="EngIndEnd"/>
             </w:pPr>
             <w:r>
-              <w:t>Regarding completion. A Psalm. Pertaining to Dauid.</w:t>
-            </w:r>
-          </w:p>
-        </w:tc>
-        <w:tc>
-          <w:tcPr>
-            <w:tcW w:w="632" w:type="pct"/>
+              <w:t xml:space="preserve">Regarding completion. A Psalm. Pertaining to </w:t>
+            </w:r>
+            <w:proofErr w:type="spellStart"/>
+            <w:r>
+              <w:t>Dauid</w:t>
+            </w:r>
+            <w:proofErr w:type="spellEnd"/>
+            <w:r>
+              <w:t>.</w:t>
+            </w:r>
+          </w:p>
+        </w:tc>
+        <w:tc>
+          <w:tcPr>
+            <w:tcW w:w="534" w:type="pct"/>
           </w:tcPr>
           <w:p>
             <w:pPr>
@@ -215,7 +264,7 @@
         </w:tc>
         <w:tc>
           <w:tcPr>
-            <w:tcW w:w="632" w:type="pct"/>
+            <w:tcW w:w="533" w:type="pct"/>
           </w:tcPr>
           <w:p>
             <w:pPr>
@@ -237,7 +286,29 @@
                 <w:szCs w:val="24"/>
                 <w:shd w:val="clear" w:color="auto" w:fill="FFFFFF"/>
               </w:rPr>
-              <w:t>For the End; a psalm by David.</w:t>
+              <w:t>For the End</w:t>
+            </w:r>
+            <w:proofErr w:type="gramStart"/>
+            <w:r>
+              <w:rPr>
+                <w:rFonts w:ascii="Tahoma" w:eastAsia="Times New Roman" w:hAnsi="Tahoma" w:cs="Tahoma"/>
+                <w:color w:val="2E1308"/>
+                <w:sz w:val="24"/>
+                <w:szCs w:val="24"/>
+                <w:shd w:val="clear" w:color="auto" w:fill="FFFFFF"/>
+              </w:rPr>
+              <w:t>;</w:t>
+            </w:r>
+            <w:proofErr w:type="gramEnd"/>
+            <w:r>
+              <w:rPr>
+                <w:rFonts w:ascii="Tahoma" w:eastAsia="Times New Roman" w:hAnsi="Tahoma" w:cs="Tahoma"/>
+                <w:color w:val="2E1308"/>
+                <w:sz w:val="24"/>
+                <w:szCs w:val="24"/>
+                <w:shd w:val="clear" w:color="auto" w:fill="FFFFFF"/>
+              </w:rPr>
+              <w:t xml:space="preserve"> a psalm by David.</w:t>
             </w:r>
           </w:p>
         </w:tc>
@@ -245,7 +316,7 @@
       <w:tr>
         <w:tc>
           <w:tcPr>
-            <w:tcW w:w="629" w:type="pct"/>
+            <w:tcW w:w="532" w:type="pct"/>
           </w:tcPr>
           <w:p>
             <w:pPr>
@@ -261,7 +332,14 @@
             </w:pPr>
             <w:r>
               <w:tab/>
-              <w:t xml:space="preserve">the Lord will </w:t>
+            </w:r>
+            <w:proofErr w:type="gramStart"/>
+            <w:r>
+              <w:t>the</w:t>
+            </w:r>
+            <w:proofErr w:type="gramEnd"/>
+            <w:r>
+              <w:t xml:space="preserve"> Lord will </w:t>
             </w:r>
             <w:r>
               <w:t>deliver him in time of trouble.</w:t>
@@ -270,7 +348,7 @@
         </w:tc>
         <w:tc>
           <w:tcPr>
-            <w:tcW w:w="613" w:type="pct"/>
+            <w:tcW w:w="518" w:type="pct"/>
           </w:tcPr>
           <w:p>
             <w:pPr>
@@ -286,7 +364,14 @@
             </w:pPr>
             <w:r>
               <w:tab/>
-              <w:t xml:space="preserve">the Lord will deliver him in </w:t>
+            </w:r>
+            <w:proofErr w:type="gramStart"/>
+            <w:r>
+              <w:t>the</w:t>
+            </w:r>
+            <w:proofErr w:type="gramEnd"/>
+            <w:r>
+              <w:t xml:space="preserve"> Lord will deliver him in </w:t>
             </w:r>
             <w:r>
               <w:t>an evil day</w:t>
@@ -309,43 +394,155 @@
         </w:tc>
         <w:tc>
           <w:tcPr>
-            <w:tcW w:w="626" w:type="pct"/>
-          </w:tcPr>
-          <w:p>
-            <w:r>
-              <w:rPr>
-                <w:rFonts w:ascii="Times" w:eastAsia="Times New Roman" w:hAnsi="Times" w:cs="Times New Roman"/>
-                <w:color w:val="000000"/>
-                <w:sz w:val="27"/>
-                <w:szCs w:val="27"/>
-              </w:rPr>
-              <w:t>Blessed is he who attends to the needy and the poor: in the evil day the Lord will deliver him.</w:t>
-            </w:r>
-          </w:p>
-        </w:tc>
-        <w:tc>
-          <w:tcPr>
-            <w:tcW w:w="615" w:type="pct"/>
-          </w:tcPr>
-          <w:p>
-            <w:r>
-              <w:t>Blessed is the man that hath understanding for the poor man and the pauper; in an evil day the Lord will deliver him.</w:t>
-            </w:r>
-          </w:p>
-        </w:tc>
-        <w:tc>
-          <w:tcPr>
-            <w:tcW w:w="621" w:type="pct"/>
-          </w:tcPr>
-          <w:p>
-            <w:r>
-              <w:t>BLESSED is he that considereth the poor and needy; the Lord shall deliver him on the evil day.</w:t>
-            </w:r>
-          </w:p>
-        </w:tc>
-        <w:tc>
-          <w:tcPr>
-            <w:tcW w:w="632" w:type="pct"/>
+            <w:tcW w:w="388" w:type="pct"/>
+          </w:tcPr>
+          <w:p>
+            <w:pPr>
+              <w:rPr>
+                <w:rFonts w:ascii="Times" w:eastAsia="Times New Roman" w:hAnsi="Times" w:cs="Times New Roman"/>
+                <w:color w:val="000000"/>
+                <w:sz w:val="27"/>
+                <w:szCs w:val="27"/>
+              </w:rPr>
+            </w:pPr>
+            <w:r>
+              <w:rPr>
+                <w:rFonts w:ascii="Times" w:eastAsia="Times New Roman" w:hAnsi="Times" w:cs="Times New Roman"/>
+                <w:color w:val="000000"/>
+                <w:sz w:val="27"/>
+                <w:szCs w:val="27"/>
+              </w:rPr>
+              <w:t xml:space="preserve">Blessed is he who </w:t>
+            </w:r>
+            <w:proofErr w:type="spellStart"/>
+            <w:r>
+              <w:rPr>
+                <w:rFonts w:ascii="Times" w:eastAsia="Times New Roman" w:hAnsi="Times" w:cs="Times New Roman"/>
+                <w:color w:val="000000"/>
+                <w:sz w:val="27"/>
+                <w:szCs w:val="27"/>
+              </w:rPr>
+              <w:t>attendeth</w:t>
+            </w:r>
+            <w:proofErr w:type="spellEnd"/>
+            <w:r>
+              <w:rPr>
+                <w:rFonts w:ascii="Times" w:eastAsia="Times New Roman" w:hAnsi="Times" w:cs="Times New Roman"/>
+                <w:color w:val="000000"/>
+                <w:sz w:val="27"/>
+                <w:szCs w:val="27"/>
+              </w:rPr>
+              <w:t xml:space="preserve"> a poor (man) and a wretched (one); in the evil day the Lord will deliver him.</w:t>
+            </w:r>
+          </w:p>
+        </w:tc>
+        <w:tc>
+          <w:tcPr>
+            <w:tcW w:w="388" w:type="pct"/>
+          </w:tcPr>
+          <w:p>
+            <w:pPr>
+              <w:rPr>
+                <w:rFonts w:ascii="Times" w:eastAsia="Times New Roman" w:hAnsi="Times" w:cs="Times New Roman"/>
+                <w:color w:val="000000"/>
+                <w:sz w:val="27"/>
+                <w:szCs w:val="27"/>
+              </w:rPr>
+            </w:pPr>
+            <w:r>
+              <w:rPr>
+                <w:rFonts w:ascii="Times" w:eastAsia="Times New Roman" w:hAnsi="Times" w:cs="Times New Roman"/>
+                <w:color w:val="000000"/>
+                <w:sz w:val="27"/>
+                <w:szCs w:val="27"/>
+              </w:rPr>
+              <w:t xml:space="preserve">Blessed is he who attends to the poor and the wretched; in the evil day the Lord will deliver </w:t>
+            </w:r>
+            <w:proofErr w:type="gramStart"/>
+            <w:r>
+              <w:rPr>
+                <w:rFonts w:ascii="Times" w:eastAsia="Times New Roman" w:hAnsi="Times" w:cs="Times New Roman"/>
+                <w:color w:val="000000"/>
+                <w:sz w:val="27"/>
+                <w:szCs w:val="27"/>
+              </w:rPr>
+              <w:t>him.</w:t>
+            </w:r>
+            <w:proofErr w:type="gramEnd"/>
+          </w:p>
+        </w:tc>
+        <w:tc>
+          <w:tcPr>
+            <w:tcW w:w="529" w:type="pct"/>
+          </w:tcPr>
+          <w:p>
+            <w:r>
+              <w:rPr>
+                <w:rFonts w:ascii="Times" w:eastAsia="Times New Roman" w:hAnsi="Times" w:cs="Times New Roman"/>
+                <w:color w:val="000000"/>
+                <w:sz w:val="27"/>
+                <w:szCs w:val="27"/>
+              </w:rPr>
+              <w:t xml:space="preserve">Blessed is he who attends to the needy and the poor: in the evil </w:t>
+            </w:r>
+            <w:proofErr w:type="gramStart"/>
+            <w:r>
+              <w:rPr>
+                <w:rFonts w:ascii="Times" w:eastAsia="Times New Roman" w:hAnsi="Times" w:cs="Times New Roman"/>
+                <w:color w:val="000000"/>
+                <w:sz w:val="27"/>
+                <w:szCs w:val="27"/>
+              </w:rPr>
+              <w:t>day</w:t>
+            </w:r>
+            <w:proofErr w:type="gramEnd"/>
+            <w:r>
+              <w:rPr>
+                <w:rFonts w:ascii="Times" w:eastAsia="Times New Roman" w:hAnsi="Times" w:cs="Times New Roman"/>
+                <w:color w:val="000000"/>
+                <w:sz w:val="27"/>
+                <w:szCs w:val="27"/>
+              </w:rPr>
+              <w:t xml:space="preserve"> the Lord will deliver him.</w:t>
+            </w:r>
+          </w:p>
+        </w:tc>
+        <w:tc>
+          <w:tcPr>
+            <w:tcW w:w="519" w:type="pct"/>
+          </w:tcPr>
+          <w:p>
+            <w:r>
+              <w:t xml:space="preserve">Blessed is the man that hath understanding for the poor man and the pauper; in an evil day the Lord will deliver </w:t>
+            </w:r>
+            <w:proofErr w:type="gramStart"/>
+            <w:r>
+              <w:t>him.</w:t>
+            </w:r>
+            <w:proofErr w:type="gramEnd"/>
+          </w:p>
+        </w:tc>
+        <w:tc>
+          <w:tcPr>
+            <w:tcW w:w="525" w:type="pct"/>
+          </w:tcPr>
+          <w:p>
+            <w:r>
+              <w:t xml:space="preserve">BLESSED is he that </w:t>
+            </w:r>
+            <w:proofErr w:type="spellStart"/>
+            <w:r>
+              <w:t>considereth</w:t>
+            </w:r>
+            <w:proofErr w:type="spellEnd"/>
+            <w:r>
+              <w:t xml:space="preserve"> the poor and needy; the Lord shall deliver him on the evil day.</w:t>
+            </w:r>
+          </w:p>
+        </w:tc>
+        <w:tc>
+          <w:tcPr>
+            <w:tcW w:w="534" w:type="pct"/>
           </w:tcPr>
           <w:p>
             <w:pPr>
@@ -359,27 +556,40 @@
             <w:pPr>
               <w:pStyle w:val="EngIndEnd"/>
             </w:pPr>
-            <w:r>
-              <w:t>in an evil day the Lord will rescue him.</w:t>
-            </w:r>
-          </w:p>
-        </w:tc>
-        <w:tc>
-          <w:tcPr>
-            <w:tcW w:w="632" w:type="pct"/>
+            <w:proofErr w:type="gramStart"/>
+            <w:r>
+              <w:t>in</w:t>
+            </w:r>
+            <w:proofErr w:type="gramEnd"/>
+            <w:r>
+              <w:t xml:space="preserve"> an evil day the Lord will rescue him.</w:t>
+            </w:r>
+          </w:p>
+        </w:tc>
+        <w:tc>
+          <w:tcPr>
+            <w:tcW w:w="534" w:type="pct"/>
           </w:tcPr>
           <w:p>
             <w:pPr>
               <w:pStyle w:val="EngIndEnd"/>
             </w:pPr>
             <w:r>
-              <w:t>Blessed is the man who thinks, on the poor and needy: the Lord shall deliver him in an evil day.</w:t>
-            </w:r>
-          </w:p>
-        </w:tc>
-        <w:tc>
-          <w:tcPr>
-            <w:tcW w:w="632" w:type="pct"/>
+              <w:t xml:space="preserve">Blessed is the man who thinks, on the poor and </w:t>
+            </w:r>
+            <w:proofErr w:type="gramStart"/>
+            <w:r>
+              <w:t>needy:</w:t>
+            </w:r>
+            <w:proofErr w:type="gramEnd"/>
+            <w:r>
+              <w:t xml:space="preserve"> the Lord shall deliver him in an evil day.</w:t>
+            </w:r>
+          </w:p>
+        </w:tc>
+        <w:tc>
+          <w:tcPr>
+            <w:tcW w:w="533" w:type="pct"/>
           </w:tcPr>
           <w:p>
             <w:pPr>
@@ -432,7 +642,7 @@
       <w:tr>
         <w:tc>
           <w:tcPr>
-            <w:tcW w:w="629" w:type="pct"/>
+            <w:tcW w:w="532" w:type="pct"/>
           </w:tcPr>
           <w:p>
             <w:pPr>
@@ -457,7 +667,14 @@
             </w:pPr>
             <w:r>
               <w:tab/>
-              <w:t>and will not give him up</w:t>
+            </w:r>
+            <w:proofErr w:type="gramStart"/>
+            <w:r>
+              <w:t>and</w:t>
+            </w:r>
+            <w:proofErr w:type="gramEnd"/>
+            <w:r>
+              <w:t xml:space="preserve"> will not give him up</w:t>
             </w:r>
             <w:r>
               <w:t xml:space="preserve"> into the hands of his enemies.</w:t>
@@ -466,7 +683,7 @@
         </w:tc>
         <w:tc>
           <w:tcPr>
-            <w:tcW w:w="613" w:type="pct"/>
+            <w:tcW w:w="518" w:type="pct"/>
           </w:tcPr>
           <w:p>
             <w:pPr>
@@ -497,7 +714,14 @@
             </w:pPr>
             <w:r>
               <w:tab/>
-              <w:t>and will not give him up into the hands of his enemies.</w:t>
+            </w:r>
+            <w:proofErr w:type="gramStart"/>
+            <w:r>
+              <w:t>and</w:t>
+            </w:r>
+            <w:proofErr w:type="gramEnd"/>
+            <w:r>
+              <w:t xml:space="preserve"> will not give him up into the hands of his enemies.</w:t>
             </w:r>
           </w:p>
           <w:p>
@@ -514,7 +738,95 @@
         </w:tc>
         <w:tc>
           <w:tcPr>
-            <w:tcW w:w="626" w:type="pct"/>
+            <w:tcW w:w="388" w:type="pct"/>
+          </w:tcPr>
+          <w:p>
+            <w:pPr>
+              <w:rPr>
+                <w:rFonts w:ascii="Times" w:eastAsia="Times New Roman" w:hAnsi="Times" w:cs="Times New Roman"/>
+                <w:color w:val="000000"/>
+                <w:sz w:val="27"/>
+                <w:szCs w:val="27"/>
+              </w:rPr>
+            </w:pPr>
+            <w:r>
+              <w:rPr>
+                <w:rFonts w:ascii="Times" w:eastAsia="Times New Roman" w:hAnsi="Times" w:cs="Times New Roman"/>
+                <w:color w:val="000000"/>
+                <w:sz w:val="27"/>
+                <w:szCs w:val="27"/>
+              </w:rPr>
+              <w:t xml:space="preserve">The Lord will guard him, He will keep him alive, </w:t>
+            </w:r>
+            <w:proofErr w:type="gramStart"/>
+            <w:r>
+              <w:rPr>
+                <w:rFonts w:ascii="Times" w:eastAsia="Times New Roman" w:hAnsi="Times" w:cs="Times New Roman"/>
+                <w:color w:val="000000"/>
+                <w:sz w:val="27"/>
+                <w:szCs w:val="27"/>
+              </w:rPr>
+              <w:t>and He</w:t>
+            </w:r>
+            <w:proofErr w:type="gramEnd"/>
+            <w:r>
+              <w:rPr>
+                <w:rFonts w:ascii="Times" w:eastAsia="Times New Roman" w:hAnsi="Times" w:cs="Times New Roman"/>
+                <w:color w:val="000000"/>
+                <w:sz w:val="27"/>
+                <w:szCs w:val="27"/>
+              </w:rPr>
+              <w:t xml:space="preserve"> will make him blessed upon the earth, and He will not give him into the hands of his enemies.</w:t>
+            </w:r>
+          </w:p>
+        </w:tc>
+        <w:tc>
+          <w:tcPr>
+            <w:tcW w:w="388" w:type="pct"/>
+          </w:tcPr>
+          <w:p>
+            <w:pPr>
+              <w:rPr>
+                <w:rFonts w:ascii="Times" w:eastAsia="Times New Roman" w:hAnsi="Times" w:cs="Times New Roman"/>
+                <w:color w:val="000000"/>
+                <w:sz w:val="27"/>
+                <w:szCs w:val="27"/>
+              </w:rPr>
+            </w:pPr>
+            <w:r>
+              <w:rPr>
+                <w:rFonts w:ascii="Times" w:eastAsia="Times New Roman" w:hAnsi="Times" w:cs="Times New Roman"/>
+                <w:color w:val="000000"/>
+                <w:sz w:val="27"/>
+                <w:szCs w:val="27"/>
+              </w:rPr>
+              <w:t xml:space="preserve">The Lord will guard him, and keep him alive, </w:t>
+            </w:r>
+            <w:proofErr w:type="gramStart"/>
+            <w:r>
+              <w:rPr>
+                <w:rFonts w:ascii="Times" w:eastAsia="Times New Roman" w:hAnsi="Times" w:cs="Times New Roman"/>
+                <w:color w:val="000000"/>
+                <w:sz w:val="27"/>
+                <w:szCs w:val="27"/>
+              </w:rPr>
+              <w:t>and He</w:t>
+            </w:r>
+            <w:proofErr w:type="gramEnd"/>
+            <w:r>
+              <w:rPr>
+                <w:rFonts w:ascii="Times" w:eastAsia="Times New Roman" w:hAnsi="Times" w:cs="Times New Roman"/>
+                <w:color w:val="000000"/>
+                <w:sz w:val="27"/>
+                <w:szCs w:val="27"/>
+              </w:rPr>
+              <w:t xml:space="preserve"> will make him blessed on the earth, and He will not give him into the hands of his enemies.</w:t>
+            </w:r>
+          </w:p>
+        </w:tc>
+        <w:tc>
+          <w:tcPr>
+            <w:tcW w:w="529" w:type="pct"/>
           </w:tcPr>
           <w:p>
             <w:r>
@@ -530,7 +842,7 @@
         </w:tc>
         <w:tc>
           <w:tcPr>
-            <w:tcW w:w="615" w:type="pct"/>
+            <w:tcW w:w="519" w:type="pct"/>
           </w:tcPr>
           <w:p>
             <w:r>
@@ -540,17 +852,25 @@
         </w:tc>
         <w:tc>
           <w:tcPr>
-            <w:tcW w:w="621" w:type="pct"/>
-          </w:tcPr>
-          <w:p>
-            <w:r>
-              <w:t>The Lord preserve him, and keep him alive, and bless him upon the earth, and deliver him not into the hands of his enemies.</w:t>
-            </w:r>
-          </w:p>
-        </w:tc>
-        <w:tc>
-          <w:tcPr>
-            <w:tcW w:w="632" w:type="pct"/>
+            <w:tcW w:w="525" w:type="pct"/>
+          </w:tcPr>
+          <w:p>
+            <w:r>
+              <w:t xml:space="preserve">The Lord preserve him, </w:t>
+            </w:r>
+            <w:proofErr w:type="gramStart"/>
+            <w:r>
+              <w:t>and keep him alive, and</w:t>
+            </w:r>
+            <w:proofErr w:type="gramEnd"/>
+            <w:r>
+              <w:t xml:space="preserve"> bless him upon the earth, and deliver him not into the hands of his enemies.</w:t>
+            </w:r>
+          </w:p>
+        </w:tc>
+        <w:tc>
+          <w:tcPr>
+            <w:tcW w:w="534" w:type="pct"/>
           </w:tcPr>
           <w:p>
             <w:pPr>
@@ -572,14 +892,19 @@
             <w:pPr>
               <w:pStyle w:val="EngIndEnd"/>
             </w:pPr>
-            <w:r>
-              <w:t>and may he not give him up into his enemy’s hands.</w:t>
-            </w:r>
-          </w:p>
-        </w:tc>
-        <w:tc>
-          <w:tcPr>
-            <w:tcW w:w="632" w:type="pct"/>
+            <w:proofErr w:type="gramStart"/>
+            <w:r>
+              <w:t>and</w:t>
+            </w:r>
+            <w:proofErr w:type="gramEnd"/>
+            <w:r>
+              <w:t xml:space="preserve"> may he not give him up into his enemy’s hands.</w:t>
+            </w:r>
+          </w:p>
+        </w:tc>
+        <w:tc>
+          <w:tcPr>
+            <w:tcW w:w="534" w:type="pct"/>
           </w:tcPr>
           <w:p>
             <w:pPr>
@@ -592,7 +917,7 @@
         </w:tc>
         <w:tc>
           <w:tcPr>
-            <w:tcW w:w="632" w:type="pct"/>
+            <w:tcW w:w="533" w:type="pct"/>
           </w:tcPr>
           <w:p>
             <w:pPr>
@@ -652,6 +977,7 @@
                 <w:shd w:val="clear" w:color="auto" w:fill="FFFFFF"/>
               </w:rPr>
             </w:pPr>
+            <w:proofErr w:type="gramStart"/>
             <w:r>
               <w:rPr>
                 <w:rFonts w:ascii="Tahoma" w:eastAsia="Times New Roman" w:hAnsi="Tahoma" w:cs="Tahoma"/>
@@ -660,7 +986,18 @@
                 <w:szCs w:val="24"/>
                 <w:shd w:val="clear" w:color="auto" w:fill="FFFFFF"/>
               </w:rPr>
-              <w:t>And not deliver him into the hands of his enemies.</w:t>
+              <w:t>And</w:t>
+            </w:r>
+            <w:proofErr w:type="gramEnd"/>
+            <w:r>
+              <w:rPr>
+                <w:rFonts w:ascii="Tahoma" w:eastAsia="Times New Roman" w:hAnsi="Tahoma" w:cs="Tahoma"/>
+                <w:color w:val="2E1308"/>
+                <w:sz w:val="24"/>
+                <w:szCs w:val="24"/>
+                <w:shd w:val="clear" w:color="auto" w:fill="FFFFFF"/>
+              </w:rPr>
+              <w:t xml:space="preserve"> not deliver him into the hands of his enemies.</w:t>
             </w:r>
           </w:p>
         </w:tc>
@@ -668,7 +1005,7 @@
       <w:tr>
         <w:tc>
           <w:tcPr>
-            <w:tcW w:w="629" w:type="pct"/>
+            <w:tcW w:w="532" w:type="pct"/>
           </w:tcPr>
           <w:p>
             <w:pPr>
@@ -704,7 +1041,7 @@
         </w:tc>
         <w:tc>
           <w:tcPr>
-            <w:tcW w:w="613" w:type="pct"/>
+            <w:tcW w:w="518" w:type="pct"/>
           </w:tcPr>
           <w:p>
             <w:pPr>
@@ -754,7 +1091,113 @@
         </w:tc>
         <w:tc>
           <w:tcPr>
-            <w:tcW w:w="626" w:type="pct"/>
+            <w:tcW w:w="388" w:type="pct"/>
+          </w:tcPr>
+          <w:p>
+            <w:pPr>
+              <w:rPr>
+                <w:rFonts w:ascii="Times" w:eastAsia="Times New Roman" w:hAnsi="Times" w:cs="Times New Roman"/>
+                <w:color w:val="000000"/>
+                <w:sz w:val="27"/>
+                <w:szCs w:val="27"/>
+              </w:rPr>
+            </w:pPr>
+            <w:r>
+              <w:rPr>
+                <w:rFonts w:ascii="Times" w:eastAsia="Times New Roman" w:hAnsi="Times" w:cs="Times New Roman"/>
+                <w:color w:val="000000"/>
+                <w:sz w:val="27"/>
+                <w:szCs w:val="27"/>
+              </w:rPr>
+              <w:t xml:space="preserve">The Lord will </w:t>
+            </w:r>
+            <w:r>
+              <w:rPr>
+                <w:rFonts w:ascii="Times" w:eastAsia="Times New Roman" w:hAnsi="Times" w:cs="Times New Roman"/>
+                <w:i/>
+                <w:color w:val="000000"/>
+                <w:sz w:val="27"/>
+                <w:szCs w:val="27"/>
+              </w:rPr>
+              <w:t>help</w:t>
+            </w:r>
+            <w:r>
+              <w:rPr>
+                <w:rFonts w:ascii="Times" w:eastAsia="Times New Roman" w:hAnsi="Times" w:cs="Times New Roman"/>
+                <w:color w:val="000000"/>
+                <w:sz w:val="27"/>
+                <w:szCs w:val="27"/>
+              </w:rPr>
+              <w:t xml:space="preserve"> him upon the bed of his grief: </w:t>
+            </w:r>
+            <w:proofErr w:type="gramStart"/>
+            <w:r>
+              <w:rPr>
+                <w:rFonts w:ascii="Times" w:eastAsia="Times New Roman" w:hAnsi="Times" w:cs="Times New Roman"/>
+                <w:color w:val="000000"/>
+                <w:sz w:val="27"/>
+                <w:szCs w:val="27"/>
+              </w:rPr>
+              <w:t>all his</w:t>
+            </w:r>
+            <w:proofErr w:type="gramEnd"/>
+            <w:r>
+              <w:rPr>
+                <w:rFonts w:ascii="Times" w:eastAsia="Times New Roman" w:hAnsi="Times" w:cs="Times New Roman"/>
+                <w:color w:val="000000"/>
+                <w:sz w:val="27"/>
+                <w:szCs w:val="27"/>
+              </w:rPr>
+              <w:t xml:space="preserve"> couch Thou hast turned into sickness.</w:t>
+            </w:r>
+          </w:p>
+        </w:tc>
+        <w:tc>
+          <w:tcPr>
+            <w:tcW w:w="388" w:type="pct"/>
+          </w:tcPr>
+          <w:p>
+            <w:pPr>
+              <w:rPr>
+                <w:rFonts w:ascii="Times" w:eastAsia="Times New Roman" w:hAnsi="Times" w:cs="Times New Roman"/>
+                <w:color w:val="000000"/>
+                <w:sz w:val="27"/>
+                <w:szCs w:val="27"/>
+              </w:rPr>
+            </w:pPr>
+            <w:r>
+              <w:rPr>
+                <w:rFonts w:ascii="Times" w:eastAsia="Times New Roman" w:hAnsi="Times" w:cs="Times New Roman"/>
+                <w:color w:val="000000"/>
+                <w:sz w:val="27"/>
+                <w:szCs w:val="27"/>
+              </w:rPr>
+              <w:t xml:space="preserve">The Lord will help him on the bed of his grief: </w:t>
+            </w:r>
+            <w:r>
+              <w:rPr>
+                <w:rFonts w:ascii="Times" w:eastAsia="Times New Roman" w:hAnsi="Times" w:cs="Times New Roman"/>
+                <w:color w:val="000000"/>
+                <w:sz w:val="27"/>
+                <w:szCs w:val="27"/>
+                <w:highlight w:val="yellow"/>
+              </w:rPr>
+              <w:t>You have turned all his bed into sickness</w:t>
+            </w:r>
+            <w:r>
+              <w:rPr>
+                <w:rFonts w:ascii="Times" w:eastAsia="Times New Roman" w:hAnsi="Times" w:cs="Times New Roman"/>
+                <w:color w:val="000000"/>
+                <w:sz w:val="27"/>
+                <w:szCs w:val="27"/>
+              </w:rPr>
+              <w:t>.</w:t>
+            </w:r>
+          </w:p>
+        </w:tc>
+        <w:tc>
+          <w:tcPr>
+            <w:tcW w:w="529" w:type="pct"/>
           </w:tcPr>
           <w:p>
             <w:r>
@@ -770,7 +1213,7 @@
         </w:tc>
         <w:tc>
           <w:tcPr>
-            <w:tcW w:w="615" w:type="pct"/>
+            <w:tcW w:w="519" w:type="pct"/>
           </w:tcPr>
           <w:p>
             <w:r>
@@ -780,7 +1223,7 @@
         </w:tc>
         <w:tc>
           <w:tcPr>
-            <w:tcW w:w="621" w:type="pct"/>
+            <w:tcW w:w="525" w:type="pct"/>
           </w:tcPr>
           <w:p>
             <w:r>
@@ -790,7 +1233,7 @@
         </w:tc>
         <w:tc>
           <w:tcPr>
-            <w:tcW w:w="632" w:type="pct"/>
+            <w:tcW w:w="534" w:type="pct"/>
           </w:tcPr>
           <w:p>
             <w:pPr>
@@ -804,14 +1247,19 @@
             <w:pPr>
               <w:pStyle w:val="EngIndEnd"/>
             </w:pPr>
-            <w:r>
-              <w:t>in his illness you turned his whole bed [completely restored].</w:t>
-            </w:r>
-          </w:p>
-        </w:tc>
-        <w:tc>
-          <w:tcPr>
-            <w:tcW w:w="632" w:type="pct"/>
+            <w:proofErr w:type="gramStart"/>
+            <w:r>
+              <w:t>in</w:t>
+            </w:r>
+            <w:proofErr w:type="gramEnd"/>
+            <w:r>
+              <w:t xml:space="preserve"> his illness you turned his whole bed [completely restored].</w:t>
+            </w:r>
+          </w:p>
+        </w:tc>
+        <w:tc>
+          <w:tcPr>
+            <w:tcW w:w="534" w:type="pct"/>
           </w:tcPr>
           <w:p>
             <w:pPr>
@@ -824,7 +1272,7 @@
         </w:tc>
         <w:tc>
           <w:tcPr>
-            <w:tcW w:w="632" w:type="pct"/>
+            <w:tcW w:w="533" w:type="pct"/>
           </w:tcPr>
           <w:p>
             <w:pPr>
@@ -877,13 +1325,14 @@
       <w:tr>
         <w:tc>
           <w:tcPr>
-            <w:tcW w:w="629" w:type="pct"/>
+            <w:tcW w:w="532" w:type="pct"/>
           </w:tcPr>
           <w:p>
             <w:pPr>
               <w:pStyle w:val="EnglishHangNoCoptic"/>
             </w:pPr>
             <w:r>
+              <w:lastRenderedPageBreak/>
               <w:t>5 I said: ‘Lord, be merciful to me;</w:t>
             </w:r>
           </w:p>
@@ -893,11 +1342,14 @@
             </w:pPr>
             <w:r>
               <w:tab/>
-              <w:t xml:space="preserve">heal my soul, for I have sinned </w:t>
-            </w:r>
-            <w:r>
-              <w:lastRenderedPageBreak/>
-              <w:t xml:space="preserve">against </w:t>
+            </w:r>
+            <w:proofErr w:type="gramStart"/>
+            <w:r>
+              <w:t>heal</w:t>
+            </w:r>
+            <w:proofErr w:type="gramEnd"/>
+            <w:r>
+              <w:t xml:space="preserve"> my soul, for I have sinned against </w:t>
             </w:r>
             <w:r>
               <w:t>You</w:t>
@@ -909,14 +1361,13 @@
         </w:tc>
         <w:tc>
           <w:tcPr>
-            <w:tcW w:w="613" w:type="pct"/>
+            <w:tcW w:w="518" w:type="pct"/>
           </w:tcPr>
           <w:p>
             <w:pPr>
               <w:pStyle w:val="EnglishHangNoCoptic"/>
             </w:pPr>
             <w:r>
-              <w:lastRenderedPageBreak/>
               <w:t xml:space="preserve">5 </w:t>
             </w:r>
             <w:r>
@@ -938,11 +1389,14 @@
             </w:pPr>
             <w:r>
               <w:tab/>
-              <w:t xml:space="preserve">heal my soul, for I have sinned </w:t>
-            </w:r>
-            <w:r>
-              <w:lastRenderedPageBreak/>
-              <w:t xml:space="preserve">against </w:t>
+            </w:r>
+            <w:proofErr w:type="gramStart"/>
+            <w:r>
+              <w:t>heal</w:t>
+            </w:r>
+            <w:proofErr w:type="gramEnd"/>
+            <w:r>
+              <w:t xml:space="preserve"> my soul, for I have sinned against </w:t>
             </w:r>
             <w:r>
               <w:t>You.</w:t>
@@ -951,108 +1405,225 @@
         </w:tc>
         <w:tc>
           <w:tcPr>
-            <w:tcW w:w="626" w:type="pct"/>
-          </w:tcPr>
-          <w:p>
-            <w:r>
-              <w:rPr>
-                <w:rFonts w:ascii="Times" w:eastAsia="Times New Roman" w:hAnsi="Times" w:cs="Times New Roman"/>
-                <w:color w:val="000000"/>
-                <w:sz w:val="27"/>
-                <w:szCs w:val="27"/>
-              </w:rPr>
-              <w:lastRenderedPageBreak/>
-              <w:t xml:space="preserve">I, myself said, O Lord, have mercy upon me: heal my soul; </w:t>
-            </w:r>
-            <w:r>
-              <w:rPr>
-                <w:rFonts w:ascii="Times" w:eastAsia="Times New Roman" w:hAnsi="Times" w:cs="Times New Roman"/>
-                <w:color w:val="000000"/>
-                <w:sz w:val="27"/>
-                <w:szCs w:val="27"/>
-              </w:rPr>
-              <w:lastRenderedPageBreak/>
-              <w:t>for I have sinned against Thee.</w:t>
-            </w:r>
-          </w:p>
-        </w:tc>
-        <w:tc>
-          <w:tcPr>
-            <w:tcW w:w="615" w:type="pct"/>
-          </w:tcPr>
-          <w:p>
-            <w:r>
-              <w:lastRenderedPageBreak/>
-              <w:t xml:space="preserve">I said: O Lord, have mercy on me, heal my soul, for I have sinned </w:t>
-            </w:r>
-            <w:r>
-              <w:lastRenderedPageBreak/>
-              <w:t>against Thee.</w:t>
-            </w:r>
-          </w:p>
-        </w:tc>
-        <w:tc>
-          <w:tcPr>
-            <w:tcW w:w="621" w:type="pct"/>
-          </w:tcPr>
-          <w:p>
-            <w:r>
-              <w:lastRenderedPageBreak/>
-              <w:t xml:space="preserve">I said, Lord, have mercy on me; heal my soul, for I have sinned against </w:t>
-            </w:r>
-            <w:r>
-              <w:lastRenderedPageBreak/>
-              <w:t>Thee.</w:t>
-            </w:r>
-          </w:p>
-        </w:tc>
-        <w:tc>
-          <w:tcPr>
-            <w:tcW w:w="632" w:type="pct"/>
+            <w:tcW w:w="388" w:type="pct"/>
+          </w:tcPr>
+          <w:p>
+            <w:pPr>
+              <w:rPr>
+                <w:rFonts w:ascii="Times" w:eastAsia="Times New Roman" w:hAnsi="Times" w:cs="Times New Roman"/>
+                <w:color w:val="000000"/>
+                <w:sz w:val="27"/>
+                <w:szCs w:val="27"/>
+              </w:rPr>
+            </w:pPr>
+            <w:r>
+              <w:rPr>
+                <w:rFonts w:ascii="Times" w:eastAsia="Times New Roman" w:hAnsi="Times" w:cs="Times New Roman"/>
+                <w:color w:val="000000"/>
+                <w:sz w:val="27"/>
+                <w:szCs w:val="27"/>
+              </w:rPr>
+              <w:t xml:space="preserve">I, I said, </w:t>
+            </w:r>
+            <w:proofErr w:type="gramStart"/>
+            <w:r>
+              <w:rPr>
+                <w:rFonts w:ascii="Times" w:eastAsia="Times New Roman" w:hAnsi="Times" w:cs="Times New Roman"/>
+                <w:color w:val="000000"/>
+                <w:sz w:val="27"/>
+                <w:szCs w:val="27"/>
+              </w:rPr>
+              <w:t>saying:</w:t>
+            </w:r>
+            <w:proofErr w:type="gramEnd"/>
+            <w:r>
+              <w:rPr>
+                <w:rFonts w:ascii="Times" w:eastAsia="Times New Roman" w:hAnsi="Times" w:cs="Times New Roman"/>
+                <w:color w:val="000000"/>
+                <w:sz w:val="27"/>
+                <w:szCs w:val="27"/>
+              </w:rPr>
+              <w:t xml:space="preserve"> Lord, have mercy upon me: heal my </w:t>
+            </w:r>
+            <w:r>
+              <w:rPr>
+                <w:rFonts w:ascii="Times" w:eastAsia="Times New Roman" w:hAnsi="Times" w:cs="Times New Roman"/>
+                <w:i/>
+                <w:color w:val="000000"/>
+                <w:sz w:val="27"/>
+                <w:szCs w:val="27"/>
+              </w:rPr>
+              <w:t>soul</w:t>
+            </w:r>
+            <w:r>
+              <w:rPr>
+                <w:rFonts w:ascii="Times" w:eastAsia="Times New Roman" w:hAnsi="Times" w:cs="Times New Roman"/>
+                <w:color w:val="000000"/>
+                <w:sz w:val="27"/>
+                <w:szCs w:val="27"/>
+              </w:rPr>
+              <w:t xml:space="preserve"> for I have sinned against Thee.</w:t>
+            </w:r>
+          </w:p>
+        </w:tc>
+        <w:tc>
+          <w:tcPr>
+            <w:tcW w:w="388" w:type="pct"/>
+          </w:tcPr>
+          <w:p>
+            <w:pPr>
+              <w:rPr>
+                <w:rFonts w:ascii="Times" w:eastAsia="Times New Roman" w:hAnsi="Times" w:cs="Times New Roman"/>
+                <w:color w:val="000000"/>
+                <w:sz w:val="27"/>
+                <w:szCs w:val="27"/>
+              </w:rPr>
+            </w:pPr>
+            <w:r>
+              <w:rPr>
+                <w:rFonts w:ascii="Times" w:eastAsia="Times New Roman" w:hAnsi="Times" w:cs="Times New Roman"/>
+                <w:color w:val="000000"/>
+                <w:sz w:val="27"/>
+                <w:szCs w:val="27"/>
+              </w:rPr>
+              <w:t xml:space="preserve">I, I said, Lord, have mercy on </w:t>
+            </w:r>
+            <w:proofErr w:type="gramStart"/>
+            <w:r>
+              <w:rPr>
+                <w:rFonts w:ascii="Times" w:eastAsia="Times New Roman" w:hAnsi="Times" w:cs="Times New Roman"/>
+                <w:color w:val="000000"/>
+                <w:sz w:val="27"/>
+                <w:szCs w:val="27"/>
+              </w:rPr>
+              <w:t>me,</w:t>
+            </w:r>
+            <w:proofErr w:type="gramEnd"/>
+            <w:r>
+              <w:rPr>
+                <w:rFonts w:ascii="Times" w:eastAsia="Times New Roman" w:hAnsi="Times" w:cs="Times New Roman"/>
+                <w:color w:val="000000"/>
+                <w:sz w:val="27"/>
+                <w:szCs w:val="27"/>
+              </w:rPr>
+              <w:t xml:space="preserve"> heal my soul, for I have sinned against You.</w:t>
+            </w:r>
+          </w:p>
+        </w:tc>
+        <w:tc>
+          <w:tcPr>
+            <w:tcW w:w="529" w:type="pct"/>
+          </w:tcPr>
+          <w:p>
+            <w:r>
+              <w:rPr>
+                <w:rFonts w:ascii="Times" w:eastAsia="Times New Roman" w:hAnsi="Times" w:cs="Times New Roman"/>
+                <w:color w:val="000000"/>
+                <w:sz w:val="27"/>
+                <w:szCs w:val="27"/>
+              </w:rPr>
+              <w:t>I, myself said, O Lord, have mercy upon me: heal my soul</w:t>
+            </w:r>
+            <w:proofErr w:type="gramStart"/>
+            <w:r>
+              <w:rPr>
+                <w:rFonts w:ascii="Times" w:eastAsia="Times New Roman" w:hAnsi="Times" w:cs="Times New Roman"/>
+                <w:color w:val="000000"/>
+                <w:sz w:val="27"/>
+                <w:szCs w:val="27"/>
+              </w:rPr>
+              <w:t>;</w:t>
+            </w:r>
+            <w:proofErr w:type="gramEnd"/>
+            <w:r>
+              <w:rPr>
+                <w:rFonts w:ascii="Times" w:eastAsia="Times New Roman" w:hAnsi="Times" w:cs="Times New Roman"/>
+                <w:color w:val="000000"/>
+                <w:sz w:val="27"/>
+                <w:szCs w:val="27"/>
+              </w:rPr>
+              <w:t xml:space="preserve"> for I have sinned against Thee.</w:t>
+            </w:r>
+          </w:p>
+        </w:tc>
+        <w:tc>
+          <w:tcPr>
+            <w:tcW w:w="519" w:type="pct"/>
+          </w:tcPr>
+          <w:p>
+            <w:r>
+              <w:t xml:space="preserve">I </w:t>
+            </w:r>
+            <w:proofErr w:type="gramStart"/>
+            <w:r>
+              <w:t>said:</w:t>
+            </w:r>
+            <w:proofErr w:type="gramEnd"/>
+            <w:r>
+              <w:t xml:space="preserve"> O Lord, have mercy on me, heal my soul, for I have sinned against Thee.</w:t>
+            </w:r>
+          </w:p>
+        </w:tc>
+        <w:tc>
+          <w:tcPr>
+            <w:tcW w:w="525" w:type="pct"/>
+          </w:tcPr>
+          <w:p>
+            <w:r>
+              <w:t>I said, Lord, have mercy on me; heal my soul, for I have sinned against Thee.</w:t>
+            </w:r>
+          </w:p>
+        </w:tc>
+        <w:tc>
+          <w:tcPr>
+            <w:tcW w:w="534" w:type="pct"/>
           </w:tcPr>
           <w:p>
             <w:pPr>
               <w:pStyle w:val="EngIndEnd"/>
             </w:pPr>
             <w:r>
-              <w:lastRenderedPageBreak/>
-              <w:t xml:space="preserve">As for me, I said, “I Lord, have </w:t>
-            </w:r>
-            <w:r>
-              <w:lastRenderedPageBreak/>
-              <w:t>mercy on me;</w:t>
+              <w:t>As for me, I said, “I Lord, have mercy on me;</w:t>
             </w:r>
           </w:p>
           <w:p>
             <w:pPr>
               <w:pStyle w:val="EngIndEnd"/>
             </w:pPr>
-            <w:r>
-              <w:t>heal my soul, because I sinned against you.”</w:t>
-            </w:r>
-          </w:p>
-        </w:tc>
-        <w:tc>
-          <w:tcPr>
-            <w:tcW w:w="632" w:type="pct"/>
+            <w:proofErr w:type="gramStart"/>
+            <w:r>
+              <w:t>heal</w:t>
+            </w:r>
+            <w:proofErr w:type="gramEnd"/>
+            <w:r>
+              <w:t xml:space="preserve"> my soul, because I sinned against you.”</w:t>
+            </w:r>
+          </w:p>
+        </w:tc>
+        <w:tc>
+          <w:tcPr>
+            <w:tcW w:w="534" w:type="pct"/>
           </w:tcPr>
           <w:p>
             <w:pPr>
               <w:pStyle w:val="EngIndEnd"/>
             </w:pPr>
             <w:r>
-              <w:lastRenderedPageBreak/>
-              <w:t xml:space="preserve">I said, O Lord, have mercy upon me; heal my soul; for I have sinned </w:t>
-            </w:r>
-            <w:r>
-              <w:lastRenderedPageBreak/>
-              <w:t>against thee.</w:t>
-            </w:r>
-          </w:p>
-        </w:tc>
-        <w:tc>
-          <w:tcPr>
-            <w:tcW w:w="632" w:type="pct"/>
+              <w:t>I said, O Lord, have mercy upon me; heal my soul</w:t>
+            </w:r>
+            <w:proofErr w:type="gramStart"/>
+            <w:r>
+              <w:t>;</w:t>
+            </w:r>
+            <w:proofErr w:type="gramEnd"/>
+            <w:r>
+              <w:t xml:space="preserve"> for I have sinned against thee.</w:t>
+            </w:r>
+          </w:p>
+        </w:tc>
+        <w:tc>
+          <w:tcPr>
+            <w:tcW w:w="533" w:type="pct"/>
           </w:tcPr>
           <w:p>
             <w:pPr>
@@ -1074,7 +1645,6 @@
                 <w:szCs w:val="24"/>
                 <w:shd w:val="clear" w:color="auto" w:fill="FFFFFF"/>
               </w:rPr>
-              <w:lastRenderedPageBreak/>
               <w:t>O Lord, I said, “Have mercy on me;</w:t>
             </w:r>
           </w:p>
@@ -1098,7 +1668,6 @@
                 <w:szCs w:val="24"/>
                 <w:shd w:val="clear" w:color="auto" w:fill="FFFFFF"/>
               </w:rPr>
-              <w:lastRenderedPageBreak/>
               <w:t>Heal my soul, for I have sinned against You.”</w:t>
             </w:r>
           </w:p>
@@ -1107,14 +1676,13 @@
       <w:tr>
         <w:tc>
           <w:tcPr>
-            <w:tcW w:w="629" w:type="pct"/>
+            <w:tcW w:w="532" w:type="pct"/>
           </w:tcPr>
           <w:p>
             <w:pPr>
               <w:pStyle w:val="EnglishHangNoCoptic"/>
             </w:pPr>
             <w:r>
-              <w:lastRenderedPageBreak/>
               <w:t>6 My enemies vent their malice against me:</w:t>
             </w:r>
           </w:p>
@@ -1130,7 +1698,7 @@
         </w:tc>
         <w:tc>
           <w:tcPr>
-            <w:tcW w:w="613" w:type="pct"/>
+            <w:tcW w:w="518" w:type="pct"/>
           </w:tcPr>
           <w:p>
             <w:pPr>
@@ -1164,7 +1732,75 @@
         </w:tc>
         <w:tc>
           <w:tcPr>
-            <w:tcW w:w="626" w:type="pct"/>
+            <w:tcW w:w="388" w:type="pct"/>
+          </w:tcPr>
+          <w:p>
+            <w:pPr>
+              <w:rPr>
+                <w:rFonts w:ascii="Times" w:eastAsia="Times New Roman" w:hAnsi="Times" w:cs="Times New Roman"/>
+                <w:color w:val="000000"/>
+                <w:sz w:val="27"/>
+                <w:szCs w:val="27"/>
+              </w:rPr>
+            </w:pPr>
+            <w:r>
+              <w:rPr>
+                <w:rFonts w:ascii="Times" w:eastAsia="Times New Roman" w:hAnsi="Times" w:cs="Times New Roman"/>
+                <w:color w:val="000000"/>
+                <w:sz w:val="27"/>
+                <w:szCs w:val="27"/>
+              </w:rPr>
+              <w:t xml:space="preserve">Mine enemies have said to me evil (things) </w:t>
+            </w:r>
+            <w:proofErr w:type="gramStart"/>
+            <w:r>
+              <w:rPr>
+                <w:rFonts w:ascii="Times" w:eastAsia="Times New Roman" w:hAnsi="Times" w:cs="Times New Roman"/>
+                <w:color w:val="000000"/>
+                <w:sz w:val="27"/>
+                <w:szCs w:val="27"/>
+              </w:rPr>
+              <w:t>saying:</w:t>
+            </w:r>
+            <w:proofErr w:type="gramEnd"/>
+            <w:r>
+              <w:rPr>
+                <w:rFonts w:ascii="Times" w:eastAsia="Times New Roman" w:hAnsi="Times" w:cs="Times New Roman"/>
+                <w:color w:val="000000"/>
+                <w:sz w:val="27"/>
+                <w:szCs w:val="27"/>
+              </w:rPr>
+              <w:t xml:space="preserve"> When will he die, (and) his name perish?</w:t>
+            </w:r>
+          </w:p>
+        </w:tc>
+        <w:tc>
+          <w:tcPr>
+            <w:tcW w:w="388" w:type="pct"/>
+          </w:tcPr>
+          <w:p>
+            <w:pPr>
+              <w:rPr>
+                <w:rFonts w:ascii="Times" w:eastAsia="Times New Roman" w:hAnsi="Times" w:cs="Times New Roman"/>
+                <w:color w:val="000000"/>
+                <w:sz w:val="27"/>
+                <w:szCs w:val="27"/>
+              </w:rPr>
+            </w:pPr>
+            <w:r>
+              <w:rPr>
+                <w:rFonts w:ascii="Times" w:eastAsia="Times New Roman" w:hAnsi="Times" w:cs="Times New Roman"/>
+                <w:color w:val="000000"/>
+                <w:sz w:val="27"/>
+                <w:szCs w:val="27"/>
+              </w:rPr>
+              <w:t>My enemies have said evil things to me, saying, when will he die, and his name perish?</w:t>
+            </w:r>
+          </w:p>
+        </w:tc>
+        <w:tc>
+          <w:tcPr>
+            <w:tcW w:w="529" w:type="pct"/>
           </w:tcPr>
           <w:p>
             <w:r>
@@ -1180,7 +1816,7 @@
         </w:tc>
         <w:tc>
           <w:tcPr>
-            <w:tcW w:w="615" w:type="pct"/>
+            <w:tcW w:w="519" w:type="pct"/>
           </w:tcPr>
           <w:p>
             <w:r>
@@ -1190,17 +1826,33 @@
         </w:tc>
         <w:tc>
           <w:tcPr>
-            <w:tcW w:w="621" w:type="pct"/>
-          </w:tcPr>
-          <w:p>
-            <w:r>
-              <w:t>Mine enemies spake evil of me, When shall he die, and his name perish?</w:t>
-            </w:r>
-          </w:p>
-        </w:tc>
-        <w:tc>
-          <w:tcPr>
-            <w:tcW w:w="632" w:type="pct"/>
+            <w:tcW w:w="525" w:type="pct"/>
+          </w:tcPr>
+          <w:p>
+            <w:r>
+              <w:t xml:space="preserve">Mine </w:t>
+            </w:r>
+            <w:proofErr w:type="gramStart"/>
+            <w:r>
+              <w:t>enemies</w:t>
+            </w:r>
+            <w:proofErr w:type="gramEnd"/>
+            <w:r>
+              <w:t xml:space="preserve"> </w:t>
+            </w:r>
+            <w:proofErr w:type="spellStart"/>
+            <w:r>
+              <w:t>spake</w:t>
+            </w:r>
+            <w:proofErr w:type="spellEnd"/>
+            <w:r>
+              <w:t xml:space="preserve"> evil of me, When shall he die, and his name perish?</w:t>
+            </w:r>
+          </w:p>
+        </w:tc>
+        <w:tc>
+          <w:tcPr>
+            <w:tcW w:w="534" w:type="pct"/>
           </w:tcPr>
           <w:p>
             <w:pPr>
@@ -1221,20 +1873,25 @@
         </w:tc>
         <w:tc>
           <w:tcPr>
-            <w:tcW w:w="632" w:type="pct"/>
+            <w:tcW w:w="534" w:type="pct"/>
           </w:tcPr>
           <w:p>
             <w:pPr>
               <w:pStyle w:val="EngIndEnd"/>
             </w:pPr>
             <w:r>
-              <w:t>Mine enemies have spoken evil against me, saying, When shall he die, and his name perish?</w:t>
-            </w:r>
-          </w:p>
-        </w:tc>
-        <w:tc>
-          <w:tcPr>
-            <w:tcW w:w="632" w:type="pct"/>
+              <w:t xml:space="preserve">Mine enemies have spoken evil against me, saying, When shall he die, and his name </w:t>
+            </w:r>
+            <w:proofErr w:type="gramStart"/>
+            <w:r>
+              <w:t>perish?</w:t>
+            </w:r>
+            <w:proofErr w:type="gramEnd"/>
+          </w:p>
+        </w:tc>
+        <w:tc>
+          <w:tcPr>
+            <w:tcW w:w="533" w:type="pct"/>
           </w:tcPr>
           <w:p>
             <w:pPr>
@@ -1287,7 +1944,7 @@
       <w:tr>
         <w:tc>
           <w:tcPr>
-            <w:tcW w:w="629" w:type="pct"/>
+            <w:tcW w:w="532" w:type="pct"/>
           </w:tcPr>
           <w:p>
             <w:pPr>
@@ -1303,7 +1960,14 @@
             </w:pPr>
             <w:r>
               <w:tab/>
-              <w:t>his heart gathers iniquity to itself.</w:t>
+            </w:r>
+            <w:proofErr w:type="gramStart"/>
+            <w:r>
+              <w:t>his</w:t>
+            </w:r>
+            <w:proofErr w:type="gramEnd"/>
+            <w:r>
+              <w:t xml:space="preserve"> heart gathers iniquity to itself.</w:t>
             </w:r>
           </w:p>
           <w:p>
@@ -1324,7 +1988,7 @@
         </w:tc>
         <w:tc>
           <w:tcPr>
-            <w:tcW w:w="613" w:type="pct"/>
+            <w:tcW w:w="518" w:type="pct"/>
           </w:tcPr>
           <w:p>
             <w:pPr>
@@ -1358,7 +2022,14 @@
             </w:pPr>
             <w:r>
               <w:tab/>
-              <w:t>his heart gathers iniquity to itself.</w:t>
+            </w:r>
+            <w:proofErr w:type="gramStart"/>
+            <w:r>
+              <w:t>his</w:t>
+            </w:r>
+            <w:proofErr w:type="gramEnd"/>
+            <w:r>
+              <w:t xml:space="preserve"> heart gathers iniquity to itself.</w:t>
             </w:r>
           </w:p>
           <w:p>
@@ -1379,7 +2050,74 @@
         </w:tc>
         <w:tc>
           <w:tcPr>
-            <w:tcW w:w="626" w:type="pct"/>
+            <w:tcW w:w="388" w:type="pct"/>
+          </w:tcPr>
+          <w:p>
+            <w:pPr>
+              <w:rPr>
+                <w:rFonts w:ascii="Times" w:eastAsia="Times New Roman" w:hAnsi="Times" w:cs="Times New Roman"/>
+                <w:color w:val="000000"/>
+                <w:sz w:val="27"/>
+                <w:szCs w:val="27"/>
+              </w:rPr>
+            </w:pPr>
+            <w:r>
+              <w:rPr>
+                <w:rFonts w:ascii="Times" w:eastAsia="Times New Roman" w:hAnsi="Times" w:cs="Times New Roman"/>
+                <w:color w:val="000000"/>
+                <w:sz w:val="27"/>
+                <w:szCs w:val="27"/>
+              </w:rPr>
+              <w:t xml:space="preserve">He was coming in to see me, he was speaking vanity, and his heart gathered to him </w:t>
+            </w:r>
+            <w:r>
+              <w:rPr>
+                <w:rFonts w:ascii="Times" w:eastAsia="Times New Roman" w:hAnsi="Times" w:cs="Times New Roman"/>
+                <w:i/>
+                <w:color w:val="000000"/>
+                <w:sz w:val="27"/>
+                <w:szCs w:val="27"/>
+              </w:rPr>
+              <w:t>iniquity</w:t>
+            </w:r>
+            <w:r>
+              <w:rPr>
+                <w:rFonts w:ascii="Times" w:eastAsia="Times New Roman" w:hAnsi="Times" w:cs="Times New Roman"/>
+                <w:color w:val="000000"/>
+                <w:sz w:val="27"/>
+                <w:szCs w:val="27"/>
+              </w:rPr>
+              <w:t>; he was going out, and he was speaking</w:t>
+            </w:r>
+          </w:p>
+        </w:tc>
+        <w:tc>
+          <w:tcPr>
+            <w:tcW w:w="388" w:type="pct"/>
+          </w:tcPr>
+          <w:p>
+            <w:pPr>
+              <w:rPr>
+                <w:rFonts w:ascii="Times" w:eastAsia="Times New Roman" w:hAnsi="Times" w:cs="Times New Roman"/>
+                <w:color w:val="000000"/>
+                <w:sz w:val="27"/>
+                <w:szCs w:val="27"/>
+              </w:rPr>
+            </w:pPr>
+            <w:r>
+              <w:rPr>
+                <w:rFonts w:ascii="Times" w:eastAsia="Times New Roman" w:hAnsi="Times" w:cs="Times New Roman"/>
+                <w:color w:val="000000"/>
+                <w:sz w:val="27"/>
+                <w:szCs w:val="27"/>
+              </w:rPr>
+              <w:t>He was coming in to see me, he was speaking vanity, and his heart gathered iniquity to himself; he was going out, and he was speaking against me at once.</w:t>
+            </w:r>
+          </w:p>
+        </w:tc>
+        <w:tc>
+          <w:tcPr>
+            <w:tcW w:w="529" w:type="pct"/>
           </w:tcPr>
           <w:p>
             <w:r>
@@ -1395,27 +2133,69 @@
         </w:tc>
         <w:tc>
           <w:tcPr>
-            <w:tcW w:w="615" w:type="pct"/>
-          </w:tcPr>
-          <w:p>
-            <w:r>
-              <w:t>And though he came in to see me, his heart spake vanity; he gathered iniquity unto himself; he went forth, and spake in a like manner.</w:t>
-            </w:r>
-          </w:p>
-        </w:tc>
-        <w:tc>
-          <w:tcPr>
-            <w:tcW w:w="621" w:type="pct"/>
-          </w:tcPr>
-          <w:p>
-            <w:r>
-              <w:t>And if he came to see me, he spake vanity in his heart, he gathered iniquity to himself; he went forth and spake in like manner.</w:t>
-            </w:r>
-          </w:p>
-        </w:tc>
-        <w:tc>
-          <w:tcPr>
-            <w:tcW w:w="632" w:type="pct"/>
+            <w:tcW w:w="519" w:type="pct"/>
+          </w:tcPr>
+          <w:p>
+            <w:proofErr w:type="gramStart"/>
+            <w:r>
+              <w:t>And though</w:t>
+            </w:r>
+            <w:proofErr w:type="gramEnd"/>
+            <w:r>
+              <w:t xml:space="preserve"> he came in to see me, his heart </w:t>
+            </w:r>
+            <w:proofErr w:type="spellStart"/>
+            <w:r>
+              <w:t>spake</w:t>
+            </w:r>
+            <w:proofErr w:type="spellEnd"/>
+            <w:r>
+              <w:t xml:space="preserve"> vanity; he gathered iniquity unto himself; he went forth, and </w:t>
+            </w:r>
+            <w:proofErr w:type="spellStart"/>
+            <w:r>
+              <w:t>spake</w:t>
+            </w:r>
+            <w:proofErr w:type="spellEnd"/>
+            <w:r>
+              <w:t xml:space="preserve"> in a like manner.</w:t>
+            </w:r>
+          </w:p>
+        </w:tc>
+        <w:tc>
+          <w:tcPr>
+            <w:tcW w:w="525" w:type="pct"/>
+          </w:tcPr>
+          <w:p>
+            <w:proofErr w:type="gramStart"/>
+            <w:r>
+              <w:t>And</w:t>
+            </w:r>
+            <w:proofErr w:type="gramEnd"/>
+            <w:r>
+              <w:t xml:space="preserve"> if he came to see me, he </w:t>
+            </w:r>
+            <w:proofErr w:type="spellStart"/>
+            <w:r>
+              <w:t>spake</w:t>
+            </w:r>
+            <w:proofErr w:type="spellEnd"/>
+            <w:r>
+              <w:t xml:space="preserve"> vanity in his heart, he gathered iniquity to himself; he went forth and </w:t>
+            </w:r>
+            <w:proofErr w:type="spellStart"/>
+            <w:r>
+              <w:t>spake</w:t>
+            </w:r>
+            <w:proofErr w:type="spellEnd"/>
+            <w:r>
+              <w:t xml:space="preserve"> in like manner.</w:t>
+            </w:r>
+          </w:p>
+        </w:tc>
+        <w:tc>
+          <w:tcPr>
+            <w:tcW w:w="534" w:type="pct"/>
           </w:tcPr>
           <w:p>
             <w:pPr>
@@ -1437,27 +2217,37 @@
             <w:pPr>
               <w:pStyle w:val="EngIndEnd"/>
             </w:pPr>
-            <w:r>
-              <w:t>he would go outside and talk.</w:t>
-            </w:r>
-          </w:p>
-        </w:tc>
-        <w:tc>
-          <w:tcPr>
-            <w:tcW w:w="632" w:type="pct"/>
+            <w:proofErr w:type="gramStart"/>
+            <w:r>
+              <w:t>he</w:t>
+            </w:r>
+            <w:proofErr w:type="gramEnd"/>
+            <w:r>
+              <w:t xml:space="preserve"> would go outside and talk.</w:t>
+            </w:r>
+          </w:p>
+        </w:tc>
+        <w:tc>
+          <w:tcPr>
+            <w:tcW w:w="534" w:type="pct"/>
           </w:tcPr>
           <w:p>
             <w:pPr>
               <w:pStyle w:val="EngIndEnd"/>
             </w:pPr>
-            <w:r>
-              <w:t>And if he came to see me, his heart spoke vainly; he gathered iniquity to himself; he went forth and spoke in like manner.</w:t>
-            </w:r>
-          </w:p>
-        </w:tc>
-        <w:tc>
-          <w:tcPr>
-            <w:tcW w:w="632" w:type="pct"/>
+            <w:proofErr w:type="gramStart"/>
+            <w:r>
+              <w:t>And</w:t>
+            </w:r>
+            <w:proofErr w:type="gramEnd"/>
+            <w:r>
+              <w:t xml:space="preserve"> if he came to see me, his heart spoke vainly; he gathered iniquity to himself; he went forth and spoke in like manner.</w:t>
+            </w:r>
+          </w:p>
+        </w:tc>
+        <w:tc>
+          <w:tcPr>
+            <w:tcW w:w="533" w:type="pct"/>
           </w:tcPr>
           <w:p>
             <w:pPr>
@@ -1533,7 +2323,7 @@
       <w:tr>
         <w:tc>
           <w:tcPr>
-            <w:tcW w:w="629" w:type="pct"/>
+            <w:tcW w:w="532" w:type="pct"/>
           </w:tcPr>
           <w:p>
             <w:pPr>
@@ -1549,13 +2339,20 @@
             </w:pPr>
             <w:r>
               <w:tab/>
-              <w:t>they devise evils against me.</w:t>
-            </w:r>
-          </w:p>
-        </w:tc>
-        <w:tc>
-          <w:tcPr>
-            <w:tcW w:w="613" w:type="pct"/>
+            </w:r>
+            <w:proofErr w:type="gramStart"/>
+            <w:r>
+              <w:t>they</w:t>
+            </w:r>
+            <w:proofErr w:type="gramEnd"/>
+            <w:r>
+              <w:t xml:space="preserve"> devise evils against me.</w:t>
+            </w:r>
+          </w:p>
+        </w:tc>
+        <w:tc>
+          <w:tcPr>
+            <w:tcW w:w="518" w:type="pct"/>
           </w:tcPr>
           <w:p>
             <w:pPr>
@@ -1583,39 +2380,153 @@
             </w:pPr>
             <w:r>
               <w:tab/>
-              <w:t>they devise evils against me.</w:t>
-            </w:r>
-          </w:p>
-        </w:tc>
-        <w:tc>
-          <w:tcPr>
-            <w:tcW w:w="626" w:type="pct"/>
-          </w:tcPr>
-          <w:p>
-            <w:r>
-              <w:rPr>
-                <w:rFonts w:ascii="Times" w:eastAsia="Times New Roman" w:hAnsi="Times" w:cs="Times New Roman"/>
-                <w:color w:val="000000"/>
-                <w:sz w:val="27"/>
-                <w:szCs w:val="27"/>
-              </w:rPr>
-              <w:t>All my enemies have whispered against me: they took council against me for evil. </w:t>
-            </w:r>
-          </w:p>
-        </w:tc>
-        <w:tc>
-          <w:tcPr>
-            <w:tcW w:w="615" w:type="pct"/>
-          </w:tcPr>
-          <w:p>
-            <w:r>
-              <w:t>All mine enemies whispered against me, against me they devised evils for me.</w:t>
-            </w:r>
-          </w:p>
-        </w:tc>
-        <w:tc>
-          <w:tcPr>
-            <w:tcW w:w="621" w:type="pct"/>
+            </w:r>
+            <w:proofErr w:type="gramStart"/>
+            <w:r>
+              <w:t>they</w:t>
+            </w:r>
+            <w:proofErr w:type="gramEnd"/>
+            <w:r>
+              <w:t xml:space="preserve"> devise evils against me.</w:t>
+            </w:r>
+          </w:p>
+        </w:tc>
+        <w:tc>
+          <w:tcPr>
+            <w:tcW w:w="388" w:type="pct"/>
+          </w:tcPr>
+          <w:p>
+            <w:pPr>
+              <w:rPr>
+                <w:rFonts w:ascii="Times" w:eastAsia="Times New Roman" w:hAnsi="Times" w:cs="Times New Roman"/>
+                <w:color w:val="000000"/>
+                <w:sz w:val="27"/>
+                <w:szCs w:val="27"/>
+              </w:rPr>
+            </w:pPr>
+            <w:proofErr w:type="gramStart"/>
+            <w:r>
+              <w:rPr>
+                <w:rFonts w:ascii="Times" w:eastAsia="Times New Roman" w:hAnsi="Times" w:cs="Times New Roman"/>
+                <w:color w:val="000000"/>
+                <w:sz w:val="27"/>
+                <w:szCs w:val="27"/>
+              </w:rPr>
+              <w:t>against</w:t>
+            </w:r>
+            <w:proofErr w:type="gramEnd"/>
+            <w:r>
+              <w:rPr>
+                <w:rFonts w:ascii="Times" w:eastAsia="Times New Roman" w:hAnsi="Times" w:cs="Times New Roman"/>
+                <w:color w:val="000000"/>
+                <w:sz w:val="27"/>
+                <w:szCs w:val="27"/>
+              </w:rPr>
+              <w:t xml:space="preserve"> me at once. All mine enemies have whispered against </w:t>
+            </w:r>
+            <w:proofErr w:type="gramStart"/>
+            <w:r>
+              <w:rPr>
+                <w:rFonts w:ascii="Times" w:eastAsia="Times New Roman" w:hAnsi="Times" w:cs="Times New Roman"/>
+                <w:color w:val="000000"/>
+                <w:sz w:val="27"/>
+                <w:szCs w:val="27"/>
+              </w:rPr>
+              <w:t>me:</w:t>
+            </w:r>
+            <w:proofErr w:type="gramEnd"/>
+            <w:r>
+              <w:rPr>
+                <w:rFonts w:ascii="Times" w:eastAsia="Times New Roman" w:hAnsi="Times" w:cs="Times New Roman"/>
+                <w:color w:val="000000"/>
+                <w:sz w:val="27"/>
+                <w:szCs w:val="27"/>
+              </w:rPr>
+              <w:t xml:space="preserve"> they have devised against me evil (things).</w:t>
+            </w:r>
+          </w:p>
+        </w:tc>
+        <w:tc>
+          <w:tcPr>
+            <w:tcW w:w="388" w:type="pct"/>
+          </w:tcPr>
+          <w:p>
+            <w:pPr>
+              <w:rPr>
+                <w:rFonts w:ascii="Times" w:eastAsia="Times New Roman" w:hAnsi="Times" w:cs="Times New Roman"/>
+                <w:color w:val="000000"/>
+                <w:sz w:val="27"/>
+                <w:szCs w:val="27"/>
+              </w:rPr>
+            </w:pPr>
+            <w:r>
+              <w:rPr>
+                <w:rFonts w:ascii="Times" w:eastAsia="Times New Roman" w:hAnsi="Times" w:cs="Times New Roman"/>
+                <w:color w:val="000000"/>
+                <w:sz w:val="27"/>
+                <w:szCs w:val="27"/>
+              </w:rPr>
+              <w:t>All my enemies have whispered against me, they have devised evil against me.</w:t>
+            </w:r>
+          </w:p>
+        </w:tc>
+        <w:tc>
+          <w:tcPr>
+            <w:tcW w:w="529" w:type="pct"/>
+          </w:tcPr>
+          <w:p>
+            <w:r>
+              <w:rPr>
+                <w:rFonts w:ascii="Times" w:eastAsia="Times New Roman" w:hAnsi="Times" w:cs="Times New Roman"/>
+                <w:color w:val="000000"/>
+                <w:sz w:val="27"/>
+                <w:szCs w:val="27"/>
+              </w:rPr>
+              <w:t xml:space="preserve">All my enemies have whispered against </w:t>
+            </w:r>
+            <w:proofErr w:type="gramStart"/>
+            <w:r>
+              <w:rPr>
+                <w:rFonts w:ascii="Times" w:eastAsia="Times New Roman" w:hAnsi="Times" w:cs="Times New Roman"/>
+                <w:color w:val="000000"/>
+                <w:sz w:val="27"/>
+                <w:szCs w:val="27"/>
+              </w:rPr>
+              <w:t>me:</w:t>
+            </w:r>
+            <w:proofErr w:type="gramEnd"/>
+            <w:r>
+              <w:rPr>
+                <w:rFonts w:ascii="Times" w:eastAsia="Times New Roman" w:hAnsi="Times" w:cs="Times New Roman"/>
+                <w:color w:val="000000"/>
+                <w:sz w:val="27"/>
+                <w:szCs w:val="27"/>
+              </w:rPr>
+              <w:t xml:space="preserve"> they took council against me for evil. </w:t>
+            </w:r>
+          </w:p>
+        </w:tc>
+        <w:tc>
+          <w:tcPr>
+            <w:tcW w:w="519" w:type="pct"/>
+          </w:tcPr>
+          <w:p>
+            <w:r>
+              <w:t xml:space="preserve">All mine enemies whispered against me, against </w:t>
+            </w:r>
+            <w:proofErr w:type="gramStart"/>
+            <w:r>
+              <w:t>me</w:t>
+            </w:r>
+            <w:proofErr w:type="gramEnd"/>
+            <w:r>
+              <w:t xml:space="preserve"> they devised evils for me.</w:t>
+            </w:r>
+          </w:p>
+        </w:tc>
+        <w:tc>
+          <w:tcPr>
+            <w:tcW w:w="525" w:type="pct"/>
           </w:tcPr>
           <w:p>
             <w:r>
@@ -1625,7 +2536,7 @@
         </w:tc>
         <w:tc>
           <w:tcPr>
-            <w:tcW w:w="632" w:type="pct"/>
+            <w:tcW w:w="534" w:type="pct"/>
           </w:tcPr>
           <w:p>
             <w:pPr>
@@ -1639,27 +2550,40 @@
             <w:pPr>
               <w:pStyle w:val="EngIndEnd"/>
             </w:pPr>
-            <w:r>
-              <w:t>against me they would devise evil for me.</w:t>
-            </w:r>
-          </w:p>
-        </w:tc>
-        <w:tc>
-          <w:tcPr>
-            <w:tcW w:w="632" w:type="pct"/>
+            <w:proofErr w:type="gramStart"/>
+            <w:r>
+              <w:t>against</w:t>
+            </w:r>
+            <w:proofErr w:type="gramEnd"/>
+            <w:r>
+              <w:t xml:space="preserve"> me they would devise evil for me.</w:t>
+            </w:r>
+          </w:p>
+        </w:tc>
+        <w:tc>
+          <w:tcPr>
+            <w:tcW w:w="534" w:type="pct"/>
           </w:tcPr>
           <w:p>
             <w:pPr>
               <w:pStyle w:val="EngIndEnd"/>
             </w:pPr>
             <w:r>
-              <w:t>All my enemies whispered against me; against me they devised my hurt.</w:t>
-            </w:r>
-          </w:p>
-        </w:tc>
-        <w:tc>
-          <w:tcPr>
-            <w:tcW w:w="632" w:type="pct"/>
+              <w:t xml:space="preserve">All my enemies whispered against me; against </w:t>
+            </w:r>
+            <w:proofErr w:type="gramStart"/>
+            <w:r>
+              <w:t>me</w:t>
+            </w:r>
+            <w:proofErr w:type="gramEnd"/>
+            <w:r>
+              <w:t xml:space="preserve"> they devised my hurt.</w:t>
+            </w:r>
+          </w:p>
+        </w:tc>
+        <w:tc>
+          <w:tcPr>
+            <w:tcW w:w="533" w:type="pct"/>
           </w:tcPr>
           <w:p>
             <w:pPr>
@@ -1712,13 +2636,14 @@
       <w:tr>
         <w:tc>
           <w:tcPr>
-            <w:tcW w:w="629" w:type="pct"/>
+            <w:tcW w:w="532" w:type="pct"/>
           </w:tcPr>
           <w:p>
             <w:pPr>
               <w:pStyle w:val="EnglishHangNoCoptic"/>
             </w:pPr>
             <w:r>
+              <w:lastRenderedPageBreak/>
               <w:t>9 They spread a false report against me.</w:t>
             </w:r>
           </w:p>
@@ -1740,7 +2665,7 @@
         </w:tc>
         <w:tc>
           <w:tcPr>
-            <w:tcW w:w="613" w:type="pct"/>
+            <w:tcW w:w="518" w:type="pct"/>
           </w:tcPr>
           <w:p>
             <w:pPr>
@@ -1781,44 +2706,234 @@
         </w:tc>
         <w:tc>
           <w:tcPr>
-            <w:tcW w:w="626" w:type="pct"/>
-          </w:tcPr>
-          <w:p>
-            <w:r>
-              <w:rPr>
-                <w:rFonts w:ascii="Times" w:eastAsia="Times New Roman" w:hAnsi="Times" w:cs="Times New Roman"/>
-                <w:color w:val="000000"/>
-                <w:sz w:val="27"/>
-                <w:szCs w:val="27"/>
-              </w:rPr>
-              <w:lastRenderedPageBreak/>
-              <w:t>And words that are against the Law, they have established against me “He who sleeps, shall he rise up again?”</w:t>
-            </w:r>
-          </w:p>
-        </w:tc>
-        <w:tc>
-          <w:tcPr>
-            <w:tcW w:w="615" w:type="pct"/>
-          </w:tcPr>
-          <w:p>
-            <w:r>
-              <w:t>An unjust word they set against me: Can it be that he that sleepeth shall rise up againt?</w:t>
-            </w:r>
-          </w:p>
-        </w:tc>
-        <w:tc>
-          <w:tcPr>
-            <w:tcW w:w="621" w:type="pct"/>
-          </w:tcPr>
-          <w:p>
-            <w:r>
-              <w:t>They spread a slanderous word against me, Now that he sleepeth, he shall not rise up again.</w:t>
-            </w:r>
-          </w:p>
-        </w:tc>
-        <w:tc>
-          <w:tcPr>
-            <w:tcW w:w="632" w:type="pct"/>
+            <w:tcW w:w="388" w:type="pct"/>
+          </w:tcPr>
+          <w:p>
+            <w:pPr>
+              <w:rPr>
+                <w:rFonts w:ascii="Times" w:eastAsia="Times New Roman" w:hAnsi="Times" w:cs="Times New Roman"/>
+                <w:color w:val="000000"/>
+                <w:sz w:val="27"/>
+                <w:szCs w:val="27"/>
+              </w:rPr>
+            </w:pPr>
+            <w:proofErr w:type="gramStart"/>
+            <w:r>
+              <w:rPr>
+                <w:rFonts w:ascii="Times" w:eastAsia="Times New Roman" w:hAnsi="Times" w:cs="Times New Roman"/>
+                <w:color w:val="000000"/>
+                <w:sz w:val="27"/>
+                <w:szCs w:val="27"/>
+              </w:rPr>
+              <w:t>And</w:t>
+            </w:r>
+            <w:proofErr w:type="gramEnd"/>
+            <w:r>
+              <w:rPr>
+                <w:rFonts w:ascii="Times" w:eastAsia="Times New Roman" w:hAnsi="Times" w:cs="Times New Roman"/>
+                <w:color w:val="000000"/>
+                <w:sz w:val="27"/>
+                <w:szCs w:val="27"/>
+              </w:rPr>
+              <w:t xml:space="preserve"> a </w:t>
+            </w:r>
+            <w:r>
+              <w:rPr>
+                <w:rFonts w:ascii="Times" w:eastAsia="Times New Roman" w:hAnsi="Times" w:cs="Times New Roman"/>
+                <w:i/>
+                <w:color w:val="000000"/>
+                <w:sz w:val="27"/>
+                <w:szCs w:val="27"/>
+              </w:rPr>
+              <w:t>transgressing</w:t>
+            </w:r>
+            <w:r>
+              <w:rPr>
+                <w:rFonts w:ascii="Times" w:eastAsia="Times New Roman" w:hAnsi="Times" w:cs="Times New Roman"/>
+                <w:color w:val="000000"/>
+                <w:sz w:val="27"/>
+                <w:szCs w:val="27"/>
+              </w:rPr>
+              <w:t xml:space="preserve"> word is that which they have establ</w:t>
+            </w:r>
+            <w:r>
+              <w:rPr>
+                <w:rFonts w:ascii="Times" w:eastAsia="Times New Roman" w:hAnsi="Times" w:cs="Times New Roman"/>
+                <w:color w:val="000000"/>
+                <w:sz w:val="27"/>
+                <w:szCs w:val="27"/>
+              </w:rPr>
+              <w:t xml:space="preserve">ished against me: will he who </w:t>
+            </w:r>
+            <w:proofErr w:type="spellStart"/>
+            <w:r>
+              <w:rPr>
+                <w:rFonts w:ascii="Times" w:eastAsia="Times New Roman" w:hAnsi="Times" w:cs="Times New Roman"/>
+                <w:color w:val="000000"/>
+                <w:sz w:val="27"/>
+                <w:szCs w:val="27"/>
+              </w:rPr>
+              <w:t>sl</w:t>
+            </w:r>
+            <w:r>
+              <w:rPr>
+                <w:rFonts w:ascii="Times" w:eastAsia="Times New Roman" w:hAnsi="Times" w:cs="Times New Roman"/>
+                <w:color w:val="000000"/>
+                <w:sz w:val="27"/>
+                <w:szCs w:val="27"/>
+              </w:rPr>
+              <w:t>eepeth</w:t>
+            </w:r>
+            <w:proofErr w:type="spellEnd"/>
+            <w:r>
+              <w:rPr>
+                <w:rFonts w:ascii="Times" w:eastAsia="Times New Roman" w:hAnsi="Times" w:cs="Times New Roman"/>
+                <w:color w:val="000000"/>
+                <w:sz w:val="27"/>
+                <w:szCs w:val="27"/>
+              </w:rPr>
+              <w:t xml:space="preserve"> rise </w:t>
+            </w:r>
+            <w:proofErr w:type="spellStart"/>
+            <w:r>
+              <w:rPr>
+                <w:rFonts w:ascii="Times" w:eastAsia="Times New Roman" w:hAnsi="Times" w:cs="Times New Roman"/>
+                <w:color w:val="000000"/>
+                <w:sz w:val="27"/>
+                <w:szCs w:val="27"/>
+              </w:rPr>
+              <w:t>any more</w:t>
+            </w:r>
+            <w:proofErr w:type="spellEnd"/>
+            <w:r>
+              <w:rPr>
+                <w:rFonts w:ascii="Times" w:eastAsia="Times New Roman" w:hAnsi="Times" w:cs="Times New Roman"/>
+                <w:color w:val="000000"/>
+                <w:sz w:val="27"/>
+                <w:szCs w:val="27"/>
+              </w:rPr>
+              <w:t>?</w:t>
+            </w:r>
+          </w:p>
+        </w:tc>
+        <w:tc>
+          <w:tcPr>
+            <w:tcW w:w="388" w:type="pct"/>
+          </w:tcPr>
+          <w:p>
+            <w:pPr>
+              <w:rPr>
+                <w:rFonts w:ascii="Times" w:eastAsia="Times New Roman" w:hAnsi="Times" w:cs="Times New Roman"/>
+                <w:color w:val="000000"/>
+                <w:sz w:val="27"/>
+                <w:szCs w:val="27"/>
+              </w:rPr>
+            </w:pPr>
+            <w:proofErr w:type="gramStart"/>
+            <w:r>
+              <w:rPr>
+                <w:rFonts w:ascii="Times" w:eastAsia="Times New Roman" w:hAnsi="Times" w:cs="Times New Roman"/>
+                <w:color w:val="000000"/>
+                <w:sz w:val="27"/>
+                <w:szCs w:val="27"/>
+              </w:rPr>
+              <w:t>And</w:t>
+            </w:r>
+            <w:proofErr w:type="gramEnd"/>
+            <w:r>
+              <w:rPr>
+                <w:rFonts w:ascii="Times" w:eastAsia="Times New Roman" w:hAnsi="Times" w:cs="Times New Roman"/>
+                <w:color w:val="000000"/>
+                <w:sz w:val="27"/>
+                <w:szCs w:val="27"/>
+              </w:rPr>
+              <w:t xml:space="preserve"> a transgressing word</w:t>
+            </w:r>
+            <w:r>
+              <w:rPr>
+                <w:rFonts w:ascii="Times" w:eastAsia="Times New Roman" w:hAnsi="Times" w:cs="Times New Roman"/>
+                <w:color w:val="000000"/>
+                <w:sz w:val="27"/>
+                <w:szCs w:val="27"/>
+              </w:rPr>
+              <w:t xml:space="preserve"> they have established against me, will he who sleep rise again?</w:t>
+            </w:r>
+          </w:p>
+        </w:tc>
+        <w:tc>
+          <w:tcPr>
+            <w:tcW w:w="529" w:type="pct"/>
+          </w:tcPr>
+          <w:p>
+            <w:proofErr w:type="gramStart"/>
+            <w:r>
+              <w:rPr>
+                <w:rFonts w:ascii="Times" w:eastAsia="Times New Roman" w:hAnsi="Times" w:cs="Times New Roman"/>
+                <w:color w:val="000000"/>
+                <w:sz w:val="27"/>
+                <w:szCs w:val="27"/>
+              </w:rPr>
+              <w:t>And</w:t>
+            </w:r>
+            <w:proofErr w:type="gramEnd"/>
+            <w:r>
+              <w:rPr>
+                <w:rFonts w:ascii="Times" w:eastAsia="Times New Roman" w:hAnsi="Times" w:cs="Times New Roman"/>
+                <w:color w:val="000000"/>
+                <w:sz w:val="27"/>
+                <w:szCs w:val="27"/>
+              </w:rPr>
+              <w:t xml:space="preserve"> words that are against the Law, they have established against me “He who sleeps, shall he rise up again?”</w:t>
+            </w:r>
+          </w:p>
+        </w:tc>
+        <w:tc>
+          <w:tcPr>
+            <w:tcW w:w="519" w:type="pct"/>
+          </w:tcPr>
+          <w:p>
+            <w:r>
+              <w:t xml:space="preserve">An unjust word they set against me: Can it be that he that </w:t>
+            </w:r>
+            <w:proofErr w:type="spellStart"/>
+            <w:r>
+              <w:t>sleepeth</w:t>
+            </w:r>
+            <w:proofErr w:type="spellEnd"/>
+            <w:r>
+              <w:t xml:space="preserve"> shall rise up </w:t>
+            </w:r>
+            <w:proofErr w:type="spellStart"/>
+            <w:r>
+              <w:t>againt</w:t>
+            </w:r>
+            <w:proofErr w:type="spellEnd"/>
+            <w:r>
+              <w:t>?</w:t>
+            </w:r>
+          </w:p>
+        </w:tc>
+        <w:tc>
+          <w:tcPr>
+            <w:tcW w:w="525" w:type="pct"/>
+          </w:tcPr>
+          <w:p>
+            <w:r>
+              <w:t xml:space="preserve">They spread a slanderous word against me, Now that he </w:t>
+            </w:r>
+            <w:proofErr w:type="spellStart"/>
+            <w:r>
+              <w:t>sleepeth</w:t>
+            </w:r>
+            <w:proofErr w:type="spellEnd"/>
+            <w:r>
+              <w:t>, he shall not rise up again.</w:t>
+            </w:r>
+          </w:p>
+        </w:tc>
+        <w:tc>
+          <w:tcPr>
+            <w:tcW w:w="534" w:type="pct"/>
           </w:tcPr>
           <w:p>
             <w:pPr>
@@ -1833,32 +2948,26 @@
               <w:pStyle w:val="EngIndEnd"/>
             </w:pPr>
             <w:r>
-              <w:lastRenderedPageBreak/>
               <w:t>“Surely, he that lies down will not add to rise up?”</w:t>
             </w:r>
           </w:p>
         </w:tc>
         <w:tc>
           <w:tcPr>
-            <w:tcW w:w="632" w:type="pct"/>
+            <w:tcW w:w="534" w:type="pct"/>
           </w:tcPr>
           <w:p>
             <w:pPr>
               <w:pStyle w:val="EngIndEnd"/>
             </w:pPr>
             <w:r>
-              <w:lastRenderedPageBreak/>
-              <w:t xml:space="preserve">They denounced a wicked word against me, saying, Now that he lies, </w:t>
-            </w:r>
-            <w:r>
-              <w:lastRenderedPageBreak/>
-              <w:t>shall he not rise up again?</w:t>
-            </w:r>
-          </w:p>
-        </w:tc>
-        <w:tc>
-          <w:tcPr>
-            <w:tcW w:w="632" w:type="pct"/>
+              <w:t>They denounced a wicked word against me, saying, Now that he lies, shall he not rise up again?</w:t>
+            </w:r>
+          </w:p>
+        </w:tc>
+        <w:tc>
+          <w:tcPr>
+            <w:tcW w:w="533" w:type="pct"/>
           </w:tcPr>
           <w:p>
             <w:pPr>
@@ -1880,7 +2989,6 @@
                 <w:szCs w:val="24"/>
                 <w:shd w:val="clear" w:color="auto" w:fill="FFFFFF"/>
               </w:rPr>
-              <w:lastRenderedPageBreak/>
               <w:t>They testify a lawless word against me,</w:t>
             </w:r>
           </w:p>
@@ -1912,14 +3020,13 @@
       <w:tr>
         <w:tc>
           <w:tcPr>
-            <w:tcW w:w="629" w:type="pct"/>
+            <w:tcW w:w="532" w:type="pct"/>
           </w:tcPr>
           <w:p>
             <w:pPr>
               <w:pStyle w:val="EnglishHangNoCoptic"/>
             </w:pPr>
             <w:r>
-              <w:lastRenderedPageBreak/>
               <w:t>10 Why, even my intimate friend in whom I trusted,</w:t>
             </w:r>
           </w:p>
@@ -1938,7 +3045,14 @@
             </w:pPr>
             <w:r>
               <w:tab/>
-              <w:t>has lifted up his heel against me.</w:t>
+            </w:r>
+            <w:proofErr w:type="gramStart"/>
+            <w:r>
+              <w:t>has</w:t>
+            </w:r>
+            <w:proofErr w:type="gramEnd"/>
+            <w:r>
+              <w:t xml:space="preserve"> lifted up his heel against me.</w:t>
             </w:r>
             <w:r>
               <w:rPr>
@@ -1950,7 +3064,7 @@
         </w:tc>
         <w:tc>
           <w:tcPr>
-            <w:tcW w:w="613" w:type="pct"/>
+            <w:tcW w:w="518" w:type="pct"/>
           </w:tcPr>
           <w:p>
             <w:pPr>
@@ -1987,7 +3101,14 @@
             </w:pPr>
             <w:r>
               <w:tab/>
-              <w:t xml:space="preserve">has </w:t>
+            </w:r>
+            <w:proofErr w:type="gramStart"/>
+            <w:r>
+              <w:t>has</w:t>
+            </w:r>
+            <w:proofErr w:type="gramEnd"/>
+            <w:r>
+              <w:t xml:space="preserve"> </w:t>
             </w:r>
             <w:r>
               <w:t>magnified deceit against me</w:t>
@@ -2005,23 +3126,159 @@
         </w:tc>
         <w:tc>
           <w:tcPr>
-            <w:tcW w:w="626" w:type="pct"/>
-          </w:tcPr>
-          <w:p>
-            <w:r>
-              <w:rPr>
-                <w:rFonts w:ascii="Times" w:eastAsia="Times New Roman" w:hAnsi="Times" w:cs="Times New Roman"/>
-                <w:color w:val="000000"/>
-                <w:sz w:val="27"/>
-                <w:szCs w:val="27"/>
-              </w:rPr>
-              <w:t>For even the man of my peace, in whom I trusted, he who has eaten my bread, has lifted up his heel against me.  </w:t>
-            </w:r>
-          </w:p>
-        </w:tc>
-        <w:tc>
-          <w:tcPr>
-            <w:tcW w:w="615" w:type="pct"/>
+            <w:tcW w:w="388" w:type="pct"/>
+          </w:tcPr>
+          <w:p>
+            <w:pPr>
+              <w:rPr>
+                <w:rFonts w:ascii="Times" w:eastAsia="Times New Roman" w:hAnsi="Times" w:cs="Times New Roman"/>
+                <w:color w:val="000000"/>
+                <w:sz w:val="27"/>
+                <w:szCs w:val="27"/>
+              </w:rPr>
+            </w:pPr>
+            <w:r>
+              <w:rPr>
+                <w:rFonts w:ascii="Times" w:eastAsia="Times New Roman" w:hAnsi="Times" w:cs="Times New Roman"/>
+                <w:i/>
+                <w:color w:val="000000"/>
+                <w:sz w:val="27"/>
+                <w:szCs w:val="27"/>
+              </w:rPr>
+              <w:t>For</w:t>
+            </w:r>
+            <w:r>
+              <w:rPr>
+                <w:rFonts w:ascii="Times" w:eastAsia="Times New Roman" w:hAnsi="Times" w:cs="Times New Roman"/>
+                <w:color w:val="000000"/>
+                <w:sz w:val="27"/>
+                <w:szCs w:val="27"/>
+              </w:rPr>
+              <w:t xml:space="preserve">, also, the man of my </w:t>
+            </w:r>
+            <w:r>
+              <w:rPr>
+                <w:rFonts w:ascii="Times" w:eastAsia="Times New Roman" w:hAnsi="Times" w:cs="Times New Roman"/>
+                <w:i/>
+                <w:color w:val="000000"/>
+                <w:sz w:val="27"/>
+                <w:szCs w:val="27"/>
+              </w:rPr>
+              <w:t>peace</w:t>
+            </w:r>
+            <w:r>
+              <w:rPr>
+                <w:rFonts w:ascii="Times" w:eastAsia="Times New Roman" w:hAnsi="Times" w:cs="Times New Roman"/>
+                <w:color w:val="000000"/>
+                <w:sz w:val="27"/>
+                <w:szCs w:val="27"/>
+              </w:rPr>
+              <w:t xml:space="preserve"> in whom I </w:t>
+            </w:r>
+            <w:r>
+              <w:rPr>
+                <w:rFonts w:ascii="Times" w:eastAsia="Times New Roman" w:hAnsi="Times" w:cs="Times New Roman"/>
+                <w:i/>
+                <w:color w:val="000000"/>
+                <w:sz w:val="27"/>
+                <w:szCs w:val="27"/>
+              </w:rPr>
+              <w:t>trusted</w:t>
+            </w:r>
+            <w:r>
+              <w:rPr>
+                <w:rFonts w:ascii="Times" w:eastAsia="Times New Roman" w:hAnsi="Times" w:cs="Times New Roman"/>
+                <w:color w:val="000000"/>
+                <w:sz w:val="27"/>
+                <w:szCs w:val="27"/>
+              </w:rPr>
+              <w:t xml:space="preserve">, who </w:t>
+            </w:r>
+            <w:proofErr w:type="spellStart"/>
+            <w:r>
+              <w:rPr>
+                <w:rFonts w:ascii="Times" w:eastAsia="Times New Roman" w:hAnsi="Times" w:cs="Times New Roman"/>
+                <w:color w:val="000000"/>
+                <w:sz w:val="27"/>
+                <w:szCs w:val="27"/>
+              </w:rPr>
+              <w:t>eateth</w:t>
+            </w:r>
+            <w:proofErr w:type="spellEnd"/>
+            <w:r>
+              <w:rPr>
+                <w:rFonts w:ascii="Times" w:eastAsia="Times New Roman" w:hAnsi="Times" w:cs="Times New Roman"/>
+                <w:color w:val="000000"/>
+                <w:sz w:val="27"/>
+                <w:szCs w:val="27"/>
+              </w:rPr>
+              <w:t xml:space="preserve"> my bread, hath lifted up his heel against me.</w:t>
+            </w:r>
+          </w:p>
+        </w:tc>
+        <w:tc>
+          <w:tcPr>
+            <w:tcW w:w="388" w:type="pct"/>
+          </w:tcPr>
+          <w:p>
+            <w:pPr>
+              <w:rPr>
+                <w:rFonts w:ascii="Times" w:eastAsia="Times New Roman" w:hAnsi="Times" w:cs="Times New Roman"/>
+                <w:color w:val="000000"/>
+                <w:sz w:val="27"/>
+                <w:szCs w:val="27"/>
+              </w:rPr>
+            </w:pPr>
+            <w:r>
+              <w:rPr>
+                <w:rFonts w:ascii="Times" w:eastAsia="Times New Roman" w:hAnsi="Times" w:cs="Times New Roman"/>
+                <w:color w:val="000000"/>
+                <w:sz w:val="27"/>
+                <w:szCs w:val="27"/>
+              </w:rPr>
+              <w:t>For even the man of peace, in whom I trusted, who eats my bread, has lifted up his heel against me.</w:t>
+            </w:r>
+          </w:p>
+        </w:tc>
+        <w:tc>
+          <w:tcPr>
+            <w:tcW w:w="529" w:type="pct"/>
+          </w:tcPr>
+          <w:p>
+            <w:r>
+              <w:rPr>
+                <w:rFonts w:ascii="Times" w:eastAsia="Times New Roman" w:hAnsi="Times" w:cs="Times New Roman"/>
+                <w:color w:val="000000"/>
+                <w:sz w:val="27"/>
+                <w:szCs w:val="27"/>
+              </w:rPr>
+              <w:t xml:space="preserve">For even the man of my peace, in whom I trusted, he who has eaten my </w:t>
+            </w:r>
+            <w:proofErr w:type="gramStart"/>
+            <w:r>
+              <w:rPr>
+                <w:rFonts w:ascii="Times" w:eastAsia="Times New Roman" w:hAnsi="Times" w:cs="Times New Roman"/>
+                <w:color w:val="000000"/>
+                <w:sz w:val="27"/>
+                <w:szCs w:val="27"/>
+              </w:rPr>
+              <w:t>bread,</w:t>
+            </w:r>
+            <w:proofErr w:type="gramEnd"/>
+            <w:r>
+              <w:rPr>
+                <w:rFonts w:ascii="Times" w:eastAsia="Times New Roman" w:hAnsi="Times" w:cs="Times New Roman"/>
+                <w:color w:val="000000"/>
+                <w:sz w:val="27"/>
+                <w:szCs w:val="27"/>
+              </w:rPr>
+              <w:t xml:space="preserve"> has lifted up his heel against me.  </w:t>
+            </w:r>
+          </w:p>
+        </w:tc>
+        <w:tc>
+          <w:tcPr>
+            <w:tcW w:w="519" w:type="pct"/>
           </w:tcPr>
           <w:p>
             <w:r>
@@ -2031,7 +3288,7 @@
         </w:tc>
         <w:tc>
           <w:tcPr>
-            <w:tcW w:w="621" w:type="pct"/>
+            <w:tcW w:w="525" w:type="pct"/>
           </w:tcPr>
           <w:p>
             <w:r>
@@ -2041,44 +3298,51 @@
         </w:tc>
         <w:tc>
           <w:tcPr>
-            <w:tcW w:w="632" w:type="pct"/>
+            <w:tcW w:w="534" w:type="pct"/>
           </w:tcPr>
           <w:p>
             <w:pPr>
               <w:pStyle w:val="EngIndEnd"/>
             </w:pPr>
             <w:r>
-              <w:t>In</w:t>
-            </w:r>
-            <w:r>
-              <w:t>deed, the person at peace with me, in whom I hoped,</w:t>
+              <w:t>Indeed, the person at peace with me, in whom I hoped,</w:t>
             </w:r>
           </w:p>
           <w:p>
             <w:pPr>
               <w:pStyle w:val="EngIndEnd"/>
             </w:pPr>
-            <w:r>
-              <w:t>he who would eat of my bread, magnified trickery against me.</w:t>
-            </w:r>
-          </w:p>
-        </w:tc>
-        <w:tc>
-          <w:tcPr>
-            <w:tcW w:w="632" w:type="pct"/>
+            <w:proofErr w:type="gramStart"/>
+            <w:r>
+              <w:t>he</w:t>
+            </w:r>
+            <w:proofErr w:type="gramEnd"/>
+            <w:r>
+              <w:t xml:space="preserve"> who would eat of my bread, magnified trickery against me.</w:t>
+            </w:r>
+          </w:p>
+        </w:tc>
+        <w:tc>
+          <w:tcPr>
+            <w:tcW w:w="534" w:type="pct"/>
           </w:tcPr>
           <w:p>
             <w:pPr>
               <w:pStyle w:val="EngIndEnd"/>
             </w:pPr>
             <w:r>
-              <w:t>For even the man of my peace, in whom I trusted, who ate my bread, lifted up his heel against me.</w:t>
-            </w:r>
-          </w:p>
-        </w:tc>
-        <w:tc>
-          <w:tcPr>
-            <w:tcW w:w="632" w:type="pct"/>
+              <w:t xml:space="preserve">For even the man of my peace, in whom I trusted, who ate my bread, lifted up his heel against </w:t>
+            </w:r>
+            <w:proofErr w:type="gramStart"/>
+            <w:r>
+              <w:t>me.</w:t>
+            </w:r>
+            <w:proofErr w:type="gramEnd"/>
+          </w:p>
+        </w:tc>
+        <w:tc>
+          <w:tcPr>
+            <w:tcW w:w="533" w:type="pct"/>
           </w:tcPr>
           <w:p>
             <w:pPr>
@@ -2131,7 +3395,7 @@
       <w:tr>
         <w:tc>
           <w:tcPr>
-            <w:tcW w:w="629" w:type="pct"/>
+            <w:tcW w:w="532" w:type="pct"/>
           </w:tcPr>
           <w:p>
             <w:pPr>
@@ -2159,13 +3423,20 @@
             </w:pPr>
             <w:r>
               <w:tab/>
-              <w:t>and raise me up, and I will repay them.</w:t>
-            </w:r>
-          </w:p>
-        </w:tc>
-        <w:tc>
-          <w:tcPr>
-            <w:tcW w:w="613" w:type="pct"/>
+            </w:r>
+            <w:proofErr w:type="gramStart"/>
+            <w:r>
+              <w:t>and</w:t>
+            </w:r>
+            <w:proofErr w:type="gramEnd"/>
+            <w:r>
+              <w:t xml:space="preserve"> raise me up, and I will repay them.</w:t>
+            </w:r>
+          </w:p>
+        </w:tc>
+        <w:tc>
+          <w:tcPr>
+            <w:tcW w:w="518" w:type="pct"/>
           </w:tcPr>
           <w:p>
             <w:pPr>
@@ -2196,49 +3467,156 @@
             </w:pPr>
             <w:r>
               <w:tab/>
-              <w:t>and raise me up, and I will repay them.</w:t>
-            </w:r>
-          </w:p>
-        </w:tc>
-        <w:tc>
-          <w:tcPr>
-            <w:tcW w:w="626" w:type="pct"/>
-          </w:tcPr>
-          <w:p>
-            <w:r>
-              <w:rPr>
-                <w:rFonts w:ascii="Times" w:eastAsia="Times New Roman" w:hAnsi="Times" w:cs="Times New Roman"/>
-                <w:color w:val="000000"/>
-                <w:sz w:val="27"/>
-                <w:szCs w:val="27"/>
-              </w:rPr>
-              <w:t>But Thou, O Lord, have mercy upon me, and raise me up, and I will give them their recompense.  </w:t>
-            </w:r>
-          </w:p>
-        </w:tc>
-        <w:tc>
-          <w:tcPr>
-            <w:tcW w:w="615" w:type="pct"/>
-          </w:tcPr>
-          <w:p>
-            <w:r>
-              <w:t>But Thou, O Lord, be merciful unto me, and raise me up, and I will requite them.</w:t>
-            </w:r>
-          </w:p>
-        </w:tc>
-        <w:tc>
-          <w:tcPr>
-            <w:tcW w:w="621" w:type="pct"/>
-          </w:tcPr>
-          <w:p>
-            <w:r>
-              <w:t>But Thou, O Lord, have mercy upon me, and raise me up, and I shall pay them back.</w:t>
-            </w:r>
-          </w:p>
-        </w:tc>
-        <w:tc>
-          <w:tcPr>
-            <w:tcW w:w="632" w:type="pct"/>
+            </w:r>
+            <w:proofErr w:type="gramStart"/>
+            <w:r>
+              <w:t>and</w:t>
+            </w:r>
+            <w:proofErr w:type="gramEnd"/>
+            <w:r>
+              <w:t xml:space="preserve"> raise me up, and I will repay them.</w:t>
+            </w:r>
+          </w:p>
+        </w:tc>
+        <w:tc>
+          <w:tcPr>
+            <w:tcW w:w="388" w:type="pct"/>
+          </w:tcPr>
+          <w:p>
+            <w:pPr>
+              <w:rPr>
+                <w:rFonts w:ascii="Times" w:eastAsia="Times New Roman" w:hAnsi="Times" w:cs="Times New Roman"/>
+                <w:color w:val="000000"/>
+                <w:sz w:val="27"/>
+                <w:szCs w:val="27"/>
+              </w:rPr>
+            </w:pPr>
+            <w:proofErr w:type="gramStart"/>
+            <w:r>
+              <w:rPr>
+                <w:rFonts w:ascii="Times" w:eastAsia="Times New Roman" w:hAnsi="Times" w:cs="Times New Roman"/>
+                <w:i/>
+                <w:color w:val="000000"/>
+                <w:sz w:val="27"/>
+                <w:szCs w:val="27"/>
+              </w:rPr>
+              <w:t>But</w:t>
+            </w:r>
+            <w:proofErr w:type="gramEnd"/>
+            <w:r>
+              <w:rPr>
+                <w:rFonts w:ascii="Times" w:eastAsia="Times New Roman" w:hAnsi="Times" w:cs="Times New Roman"/>
+                <w:color w:val="000000"/>
+                <w:sz w:val="27"/>
+                <w:szCs w:val="27"/>
+              </w:rPr>
+              <w:t xml:space="preserve"> Thou, Lord, have mercy upon me, and raise me up: I shall requite them.</w:t>
+            </w:r>
+          </w:p>
+        </w:tc>
+        <w:tc>
+          <w:tcPr>
+            <w:tcW w:w="388" w:type="pct"/>
+          </w:tcPr>
+          <w:p>
+            <w:pPr>
+              <w:rPr>
+                <w:rFonts w:ascii="Times" w:eastAsia="Times New Roman" w:hAnsi="Times" w:cs="Times New Roman"/>
+                <w:color w:val="000000"/>
+                <w:sz w:val="27"/>
+                <w:szCs w:val="27"/>
+              </w:rPr>
+            </w:pPr>
+            <w:proofErr w:type="gramStart"/>
+            <w:r>
+              <w:rPr>
+                <w:rFonts w:ascii="Times" w:eastAsia="Times New Roman" w:hAnsi="Times" w:cs="Times New Roman"/>
+                <w:color w:val="000000"/>
+                <w:sz w:val="27"/>
+                <w:szCs w:val="27"/>
+              </w:rPr>
+              <w:t>But</w:t>
+            </w:r>
+            <w:proofErr w:type="gramEnd"/>
+            <w:r>
+              <w:rPr>
+                <w:rFonts w:ascii="Times" w:eastAsia="Times New Roman" w:hAnsi="Times" w:cs="Times New Roman"/>
+                <w:color w:val="000000"/>
+                <w:sz w:val="27"/>
+                <w:szCs w:val="27"/>
+              </w:rPr>
+              <w:t xml:space="preserve"> You, Lord, have mercy on me, and raise me up; I will [repay] them.</w:t>
+            </w:r>
+          </w:p>
+        </w:tc>
+        <w:tc>
+          <w:tcPr>
+            <w:tcW w:w="529" w:type="pct"/>
+          </w:tcPr>
+          <w:p>
+            <w:proofErr w:type="gramStart"/>
+            <w:r>
+              <w:rPr>
+                <w:rFonts w:ascii="Times" w:eastAsia="Times New Roman" w:hAnsi="Times" w:cs="Times New Roman"/>
+                <w:color w:val="000000"/>
+                <w:sz w:val="27"/>
+                <w:szCs w:val="27"/>
+              </w:rPr>
+              <w:t>But</w:t>
+            </w:r>
+            <w:proofErr w:type="gramEnd"/>
+            <w:r>
+              <w:rPr>
+                <w:rFonts w:ascii="Times" w:eastAsia="Times New Roman" w:hAnsi="Times" w:cs="Times New Roman"/>
+                <w:color w:val="000000"/>
+                <w:sz w:val="27"/>
+                <w:szCs w:val="27"/>
+              </w:rPr>
+              <w:t xml:space="preserve"> Thou, O Lord, have mercy upon me, and raise me up, and I will give them their recompense.  </w:t>
+            </w:r>
+          </w:p>
+        </w:tc>
+        <w:tc>
+          <w:tcPr>
+            <w:tcW w:w="519" w:type="pct"/>
+          </w:tcPr>
+          <w:p>
+            <w:proofErr w:type="gramStart"/>
+            <w:r>
+              <w:t>But</w:t>
+            </w:r>
+            <w:proofErr w:type="gramEnd"/>
+            <w:r>
+              <w:t xml:space="preserve"> Thou, O Lord, be merciful unto me, and raise me up, and I will </w:t>
+            </w:r>
+            <w:proofErr w:type="spellStart"/>
+            <w:r>
+              <w:t>requite</w:t>
+            </w:r>
+            <w:proofErr w:type="spellEnd"/>
+            <w:r>
+              <w:t xml:space="preserve"> them.</w:t>
+            </w:r>
+          </w:p>
+        </w:tc>
+        <w:tc>
+          <w:tcPr>
+            <w:tcW w:w="525" w:type="pct"/>
+          </w:tcPr>
+          <w:p>
+            <w:proofErr w:type="gramStart"/>
+            <w:r>
+              <w:t>But</w:t>
+            </w:r>
+            <w:proofErr w:type="gramEnd"/>
+            <w:r>
+              <w:t xml:space="preserve"> Thou, O Lord, have mercy upon me, and raise me up, and I shall pay them back.</w:t>
+            </w:r>
+          </w:p>
+        </w:tc>
+        <w:tc>
+          <w:tcPr>
+            <w:tcW w:w="534" w:type="pct"/>
           </w:tcPr>
           <w:p>
             <w:pPr>
@@ -2252,27 +3630,37 @@
             <w:pPr>
               <w:pStyle w:val="EngIndEnd"/>
             </w:pPr>
-            <w:r>
-              <w:t>and raise me up, and I will repay them.</w:t>
-            </w:r>
-          </w:p>
-        </w:tc>
-        <w:tc>
-          <w:tcPr>
-            <w:tcW w:w="632" w:type="pct"/>
+            <w:proofErr w:type="gramStart"/>
+            <w:r>
+              <w:t>and</w:t>
+            </w:r>
+            <w:proofErr w:type="gramEnd"/>
+            <w:r>
+              <w:t xml:space="preserve"> raise me up, and I will repay them.</w:t>
+            </w:r>
+          </w:p>
+        </w:tc>
+        <w:tc>
+          <w:tcPr>
+            <w:tcW w:w="534" w:type="pct"/>
           </w:tcPr>
           <w:p>
             <w:pPr>
               <w:pStyle w:val="EngIndEnd"/>
             </w:pPr>
-            <w:r>
-              <w:t>But thou, O Lord, have compassion upon me, and raise me up, and I shall requite them.</w:t>
-            </w:r>
-          </w:p>
-        </w:tc>
-        <w:tc>
-          <w:tcPr>
-            <w:tcW w:w="632" w:type="pct"/>
+            <w:proofErr w:type="gramStart"/>
+            <w:r>
+              <w:t>But</w:t>
+            </w:r>
+            <w:proofErr w:type="gramEnd"/>
+            <w:r>
+              <w:t xml:space="preserve"> thou, O Lord, have compassion upon me, and raise me up, and I shall requite them.</w:t>
+            </w:r>
+          </w:p>
+        </w:tc>
+        <w:tc>
+          <w:tcPr>
+            <w:tcW w:w="533" w:type="pct"/>
           </w:tcPr>
           <w:p>
             <w:pPr>
@@ -2309,6 +3697,7 @@
                 <w:shd w:val="clear" w:color="auto" w:fill="FFFFFF"/>
               </w:rPr>
             </w:pPr>
+            <w:proofErr w:type="gramStart"/>
             <w:r>
               <w:rPr>
                 <w:rFonts w:ascii="Tahoma" w:eastAsia="Times New Roman" w:hAnsi="Tahoma" w:cs="Tahoma"/>
@@ -2317,7 +3706,18 @@
                 <w:szCs w:val="24"/>
                 <w:shd w:val="clear" w:color="auto" w:fill="FFFFFF"/>
               </w:rPr>
-              <w:t>And raise me up; and I will repay them.</w:t>
+              <w:t>And</w:t>
+            </w:r>
+            <w:proofErr w:type="gramEnd"/>
+            <w:r>
+              <w:rPr>
+                <w:rFonts w:ascii="Tahoma" w:eastAsia="Times New Roman" w:hAnsi="Tahoma" w:cs="Tahoma"/>
+                <w:color w:val="2E1308"/>
+                <w:sz w:val="24"/>
+                <w:szCs w:val="24"/>
+                <w:shd w:val="clear" w:color="auto" w:fill="FFFFFF"/>
+              </w:rPr>
+              <w:t xml:space="preserve"> raise me up; and I will repay them.</w:t>
             </w:r>
           </w:p>
         </w:tc>
@@ -2325,7 +3725,7 @@
       <w:tr>
         <w:tc>
           <w:tcPr>
-            <w:tcW w:w="629" w:type="pct"/>
+            <w:tcW w:w="532" w:type="pct"/>
           </w:tcPr>
           <w:p>
             <w:pPr>
@@ -2353,13 +3753,20 @@
             </w:pPr>
             <w:r>
               <w:tab/>
-              <w:t>that my enemy does not triumph over me.</w:t>
-            </w:r>
-          </w:p>
-        </w:tc>
-        <w:tc>
-          <w:tcPr>
-            <w:tcW w:w="613" w:type="pct"/>
+            </w:r>
+            <w:proofErr w:type="gramStart"/>
+            <w:r>
+              <w:t>that</w:t>
+            </w:r>
+            <w:proofErr w:type="gramEnd"/>
+            <w:r>
+              <w:t xml:space="preserve"> my enemy does not triumph over me.</w:t>
+            </w:r>
+          </w:p>
+        </w:tc>
+        <w:tc>
+          <w:tcPr>
+            <w:tcW w:w="518" w:type="pct"/>
           </w:tcPr>
           <w:p>
             <w:pPr>
@@ -2387,7 +3794,14 @@
             </w:pPr>
             <w:r>
               <w:tab/>
-              <w:t xml:space="preserve">that my enemy does not </w:t>
+            </w:r>
+            <w:proofErr w:type="gramStart"/>
+            <w:r>
+              <w:t>that</w:t>
+            </w:r>
+            <w:proofErr w:type="gramEnd"/>
+            <w:r>
+              <w:t xml:space="preserve"> my enemy does not </w:t>
             </w:r>
             <w:r>
               <w:t>rejoice</w:t>
@@ -2410,43 +3824,155 @@
         </w:tc>
         <w:tc>
           <w:tcPr>
-            <w:tcW w:w="626" w:type="pct"/>
-          </w:tcPr>
-          <w:p>
-            <w:r>
-              <w:rPr>
-                <w:rFonts w:ascii="Times" w:eastAsia="Times New Roman" w:hAnsi="Times" w:cs="Times New Roman"/>
-                <w:color w:val="000000"/>
-                <w:sz w:val="27"/>
-                <w:szCs w:val="27"/>
-              </w:rPr>
-              <w:t>By this have I known that Thou hast delighted in me, because my enemy shall not rejoice over me.</w:t>
-            </w:r>
-          </w:p>
-        </w:tc>
-        <w:tc>
-          <w:tcPr>
-            <w:tcW w:w="615" w:type="pct"/>
-          </w:tcPr>
-          <w:p>
-            <w:r>
-              <w:t>By this I know that Thou hast delighted in me, because mine enemy shall not rejoice over me.</w:t>
-            </w:r>
-          </w:p>
-        </w:tc>
-        <w:tc>
-          <w:tcPr>
-            <w:tcW w:w="621" w:type="pct"/>
-          </w:tcPr>
-          <w:p>
-            <w:r>
-              <w:t>By this I know Thou favorest me, that mine enemy doth not triumph against me.</w:t>
-            </w:r>
-          </w:p>
-        </w:tc>
-        <w:tc>
-          <w:tcPr>
-            <w:tcW w:w="632" w:type="pct"/>
+            <w:tcW w:w="388" w:type="pct"/>
+          </w:tcPr>
+          <w:p>
+            <w:pPr>
+              <w:rPr>
+                <w:rFonts w:ascii="Times" w:eastAsia="Times New Roman" w:hAnsi="Times" w:cs="Times New Roman"/>
+                <w:color w:val="000000"/>
+                <w:sz w:val="27"/>
+                <w:szCs w:val="27"/>
+              </w:rPr>
+            </w:pPr>
+            <w:r>
+              <w:rPr>
+                <w:rFonts w:ascii="Times" w:eastAsia="Times New Roman" w:hAnsi="Times" w:cs="Times New Roman"/>
+                <w:color w:val="000000"/>
+                <w:sz w:val="27"/>
+                <w:szCs w:val="27"/>
+              </w:rPr>
+              <w:t>By this I knew that Thou hast desired me, that mine enemy will not rejoice at me.</w:t>
+            </w:r>
+          </w:p>
+        </w:tc>
+        <w:tc>
+          <w:tcPr>
+            <w:tcW w:w="388" w:type="pct"/>
+          </w:tcPr>
+          <w:p>
+            <w:pPr>
+              <w:rPr>
+                <w:rFonts w:ascii="Times" w:eastAsia="Times New Roman" w:hAnsi="Times" w:cs="Times New Roman"/>
+                <w:color w:val="000000"/>
+                <w:sz w:val="27"/>
+                <w:szCs w:val="27"/>
+              </w:rPr>
+            </w:pPr>
+            <w:r>
+              <w:rPr>
+                <w:rFonts w:ascii="Times" w:eastAsia="Times New Roman" w:hAnsi="Times" w:cs="Times New Roman"/>
+                <w:color w:val="000000"/>
+                <w:sz w:val="27"/>
+                <w:szCs w:val="27"/>
+              </w:rPr>
+              <w:t xml:space="preserve">By </w:t>
+            </w:r>
+            <w:proofErr w:type="gramStart"/>
+            <w:r>
+              <w:rPr>
+                <w:rFonts w:ascii="Times" w:eastAsia="Times New Roman" w:hAnsi="Times" w:cs="Times New Roman"/>
+                <w:color w:val="000000"/>
+                <w:sz w:val="27"/>
+                <w:szCs w:val="27"/>
+              </w:rPr>
+              <w:t>this</w:t>
+            </w:r>
+            <w:proofErr w:type="gramEnd"/>
+            <w:r>
+              <w:rPr>
+                <w:rFonts w:ascii="Times" w:eastAsia="Times New Roman" w:hAnsi="Times" w:cs="Times New Roman"/>
+                <w:color w:val="000000"/>
+                <w:sz w:val="27"/>
+                <w:szCs w:val="27"/>
+              </w:rPr>
+              <w:t xml:space="preserve"> I knew that You have desired me, that my enemy will not rejoice over me.</w:t>
+            </w:r>
+          </w:p>
+        </w:tc>
+        <w:tc>
+          <w:tcPr>
+            <w:tcW w:w="529" w:type="pct"/>
+          </w:tcPr>
+          <w:p>
+            <w:r>
+              <w:rPr>
+                <w:rFonts w:ascii="Times" w:eastAsia="Times New Roman" w:hAnsi="Times" w:cs="Times New Roman"/>
+                <w:color w:val="000000"/>
+                <w:sz w:val="27"/>
+                <w:szCs w:val="27"/>
+              </w:rPr>
+              <w:t xml:space="preserve">By this </w:t>
+            </w:r>
+            <w:proofErr w:type="gramStart"/>
+            <w:r>
+              <w:rPr>
+                <w:rFonts w:ascii="Times" w:eastAsia="Times New Roman" w:hAnsi="Times" w:cs="Times New Roman"/>
+                <w:color w:val="000000"/>
+                <w:sz w:val="27"/>
+                <w:szCs w:val="27"/>
+              </w:rPr>
+              <w:t>have</w:t>
+            </w:r>
+            <w:proofErr w:type="gramEnd"/>
+            <w:r>
+              <w:rPr>
+                <w:rFonts w:ascii="Times" w:eastAsia="Times New Roman" w:hAnsi="Times" w:cs="Times New Roman"/>
+                <w:color w:val="000000"/>
+                <w:sz w:val="27"/>
+                <w:szCs w:val="27"/>
+              </w:rPr>
+              <w:t xml:space="preserve"> I known that Thou hast delighted in me, because my enemy shall not rejoice over me.</w:t>
+            </w:r>
+          </w:p>
+        </w:tc>
+        <w:tc>
+          <w:tcPr>
+            <w:tcW w:w="519" w:type="pct"/>
+          </w:tcPr>
+          <w:p>
+            <w:r>
+              <w:t xml:space="preserve">By </w:t>
+            </w:r>
+            <w:proofErr w:type="gramStart"/>
+            <w:r>
+              <w:t>this</w:t>
+            </w:r>
+            <w:proofErr w:type="gramEnd"/>
+            <w:r>
+              <w:t xml:space="preserve"> I know that Thou hast delighted in me, because mine enemy shall not rejoice over me.</w:t>
+            </w:r>
+          </w:p>
+        </w:tc>
+        <w:tc>
+          <w:tcPr>
+            <w:tcW w:w="525" w:type="pct"/>
+          </w:tcPr>
+          <w:p>
+            <w:r>
+              <w:t xml:space="preserve">By this I know Thou </w:t>
+            </w:r>
+            <w:proofErr w:type="spellStart"/>
+            <w:r>
+              <w:t>favorest</w:t>
+            </w:r>
+            <w:proofErr w:type="spellEnd"/>
+            <w:r>
+              <w:t xml:space="preserve"> </w:t>
+            </w:r>
+            <w:proofErr w:type="gramStart"/>
+            <w:r>
+              <w:t>me, that</w:t>
+            </w:r>
+            <w:proofErr w:type="gramEnd"/>
+            <w:r>
+              <w:t xml:space="preserve"> mine enemy doth not triumph against me.</w:t>
+            </w:r>
+          </w:p>
+        </w:tc>
+        <w:tc>
+          <w:tcPr>
+            <w:tcW w:w="534" w:type="pct"/>
           </w:tcPr>
           <w:p>
             <w:pPr>
@@ -2460,27 +3986,45 @@
             <w:pPr>
               <w:pStyle w:val="EngIndEnd"/>
             </w:pPr>
-            <w:r>
-              <w:t>that my enemy shall not be happy over me.</w:t>
-            </w:r>
-          </w:p>
-        </w:tc>
-        <w:tc>
-          <w:tcPr>
-            <w:tcW w:w="632" w:type="pct"/>
+            <w:proofErr w:type="gramStart"/>
+            <w:r>
+              <w:t>that</w:t>
+            </w:r>
+            <w:proofErr w:type="gramEnd"/>
+            <w:r>
+              <w:t xml:space="preserve"> my enemy shall not be </w:t>
+            </w:r>
+            <w:r>
+              <w:lastRenderedPageBreak/>
+              <w:t>happy over me.</w:t>
+            </w:r>
+          </w:p>
+        </w:tc>
+        <w:tc>
+          <w:tcPr>
+            <w:tcW w:w="534" w:type="pct"/>
           </w:tcPr>
           <w:p>
             <w:pPr>
               <w:pStyle w:val="EngIndEnd"/>
             </w:pPr>
             <w:r>
-              <w:t>By this I know that thou hast delighted in me, because mine enemy shall not rejoice over me.</w:t>
-            </w:r>
-          </w:p>
-        </w:tc>
-        <w:tc>
-          <w:tcPr>
-            <w:tcW w:w="632" w:type="pct"/>
+              <w:lastRenderedPageBreak/>
+              <w:t xml:space="preserve">By </w:t>
+            </w:r>
+            <w:proofErr w:type="gramStart"/>
+            <w:r>
+              <w:t>this</w:t>
+            </w:r>
+            <w:proofErr w:type="gramEnd"/>
+            <w:r>
+              <w:t xml:space="preserve"> I know that thou hast delighted in me, because mine enemy shall not rejoice over me.</w:t>
+            </w:r>
+          </w:p>
+        </w:tc>
+        <w:tc>
+          <w:tcPr>
+            <w:tcW w:w="533" w:type="pct"/>
           </w:tcPr>
           <w:p>
             <w:pPr>
@@ -2533,7 +4077,7 @@
       <w:tr>
         <w:tc>
           <w:tcPr>
-            <w:tcW w:w="629" w:type="pct"/>
+            <w:tcW w:w="532" w:type="pct"/>
           </w:tcPr>
           <w:p>
             <w:pPr>
@@ -2561,19 +4105,34 @@
             </w:pPr>
             <w:r>
               <w:tab/>
-              <w:t xml:space="preserve">and secured me in </w:t>
+            </w:r>
+            <w:proofErr w:type="gramStart"/>
+            <w:r>
+              <w:t>and</w:t>
+            </w:r>
+            <w:proofErr w:type="gramEnd"/>
+            <w:r>
+              <w:t xml:space="preserve"> secured me in </w:t>
             </w:r>
             <w:r>
               <w:t>Your</w:t>
             </w:r>
             <w:r>
-              <w:t xml:space="preserve"> presence for ever.</w:t>
-            </w:r>
-          </w:p>
-        </w:tc>
-        <w:tc>
-          <w:tcPr>
-            <w:tcW w:w="613" w:type="pct"/>
+              <w:t xml:space="preserve"> presence </w:t>
+            </w:r>
+            <w:proofErr w:type="spellStart"/>
+            <w:r>
+              <w:t>for ever</w:t>
+            </w:r>
+            <w:proofErr w:type="spellEnd"/>
+            <w:r>
+              <w:t>.</w:t>
+            </w:r>
+          </w:p>
+        </w:tc>
+        <w:tc>
+          <w:tcPr>
+            <w:tcW w:w="518" w:type="pct"/>
           </w:tcPr>
           <w:p>
             <w:pPr>
@@ -2604,7 +4163,14 @@
             </w:pPr>
             <w:r>
               <w:tab/>
-              <w:t xml:space="preserve">and </w:t>
+            </w:r>
+            <w:proofErr w:type="gramStart"/>
+            <w:r>
+              <w:t>and</w:t>
+            </w:r>
+            <w:proofErr w:type="gramEnd"/>
+            <w:r>
+              <w:t xml:space="preserve"> </w:t>
             </w:r>
             <w:r>
               <w:t>established</w:t>
@@ -2616,49 +4182,199 @@
               <w:t>before You</w:t>
             </w:r>
             <w:r>
-              <w:t xml:space="preserve"> for ever.</w:t>
-            </w:r>
-          </w:p>
-        </w:tc>
-        <w:tc>
-          <w:tcPr>
-            <w:tcW w:w="626" w:type="pct"/>
-          </w:tcPr>
-          <w:p>
-            <w:r>
-              <w:rPr>
-                <w:rFonts w:ascii="Times" w:eastAsia="Times New Roman" w:hAnsi="Times" w:cs="Times New Roman"/>
-                <w:color w:val="000000"/>
-                <w:sz w:val="27"/>
-                <w:szCs w:val="27"/>
-              </w:rPr>
-              <w:t>And as for me, because of my innocence Thou hast accepted me and established me before Thee for ever.  </w:t>
-            </w:r>
-          </w:p>
-        </w:tc>
-        <w:tc>
-          <w:tcPr>
-            <w:tcW w:w="615" w:type="pct"/>
-          </w:tcPr>
-          <w:p>
-            <w:r>
-              <w:t>And because of mine innocence Thou hast helped me, and hast established me before Thee for ever.</w:t>
-            </w:r>
-          </w:p>
-        </w:tc>
-        <w:tc>
-          <w:tcPr>
-            <w:tcW w:w="621" w:type="pct"/>
-          </w:tcPr>
-          <w:p>
-            <w:r>
-              <w:t>But Thou hast taken my side by reason of my innocence, and hast established me before Thee for ever.</w:t>
-            </w:r>
-          </w:p>
-        </w:tc>
-        <w:tc>
-          <w:tcPr>
-            <w:tcW w:w="632" w:type="pct"/>
+              <w:t xml:space="preserve"> for</w:t>
+            </w:r>
+            <w:r>
+              <w:t>ever.</w:t>
+            </w:r>
+          </w:p>
+        </w:tc>
+        <w:tc>
+          <w:tcPr>
+            <w:tcW w:w="388" w:type="pct"/>
+          </w:tcPr>
+          <w:p>
+            <w:pPr>
+              <w:rPr>
+                <w:rFonts w:ascii="Times" w:eastAsia="Times New Roman" w:hAnsi="Times" w:cs="Times New Roman"/>
+                <w:color w:val="000000"/>
+                <w:sz w:val="27"/>
+                <w:szCs w:val="27"/>
+              </w:rPr>
+            </w:pPr>
+            <w:proofErr w:type="gramStart"/>
+            <w:r>
+              <w:rPr>
+                <w:rFonts w:ascii="Times" w:eastAsia="Times New Roman" w:hAnsi="Times" w:cs="Times New Roman"/>
+                <w:i/>
+                <w:color w:val="000000"/>
+                <w:sz w:val="27"/>
+                <w:szCs w:val="27"/>
+              </w:rPr>
+              <w:t>But</w:t>
+            </w:r>
+            <w:proofErr w:type="gramEnd"/>
+            <w:r>
+              <w:rPr>
+                <w:rFonts w:ascii="Times" w:eastAsia="Times New Roman" w:hAnsi="Times" w:cs="Times New Roman"/>
+                <w:color w:val="000000"/>
+                <w:sz w:val="27"/>
+                <w:szCs w:val="27"/>
+              </w:rPr>
+              <w:t xml:space="preserve"> I, on account of mine </w:t>
+            </w:r>
+            <w:r>
+              <w:rPr>
+                <w:rFonts w:ascii="Times" w:eastAsia="Times New Roman" w:hAnsi="Times" w:cs="Times New Roman"/>
+                <w:i/>
+                <w:color w:val="000000"/>
+                <w:sz w:val="27"/>
+                <w:szCs w:val="27"/>
+              </w:rPr>
+              <w:t>integrity</w:t>
+            </w:r>
+            <w:r>
+              <w:rPr>
+                <w:rFonts w:ascii="Times" w:eastAsia="Times New Roman" w:hAnsi="Times" w:cs="Times New Roman"/>
+                <w:color w:val="000000"/>
+                <w:sz w:val="27"/>
+                <w:szCs w:val="27"/>
+              </w:rPr>
+              <w:t>, Thou hast accepted me, and Thou hast established me before Thee unto age.</w:t>
+            </w:r>
+          </w:p>
+        </w:tc>
+        <w:tc>
+          <w:tcPr>
+            <w:tcW w:w="388" w:type="pct"/>
+          </w:tcPr>
+          <w:p>
+            <w:pPr>
+              <w:rPr>
+                <w:rFonts w:ascii="Times" w:eastAsia="Times New Roman" w:hAnsi="Times" w:cs="Times New Roman"/>
+                <w:color w:val="000000"/>
+                <w:sz w:val="27"/>
+                <w:szCs w:val="27"/>
+              </w:rPr>
+            </w:pPr>
+            <w:proofErr w:type="gramStart"/>
+            <w:r>
+              <w:rPr>
+                <w:rFonts w:ascii="Times" w:eastAsia="Times New Roman" w:hAnsi="Times" w:cs="Times New Roman"/>
+                <w:color w:val="000000"/>
+                <w:sz w:val="27"/>
+                <w:szCs w:val="27"/>
+              </w:rPr>
+              <w:t>And</w:t>
+            </w:r>
+            <w:proofErr w:type="gramEnd"/>
+            <w:r>
+              <w:rPr>
+                <w:rFonts w:ascii="Times" w:eastAsia="Times New Roman" w:hAnsi="Times" w:cs="Times New Roman"/>
+                <w:color w:val="000000"/>
+                <w:sz w:val="27"/>
+                <w:szCs w:val="27"/>
+              </w:rPr>
+              <w:t xml:space="preserve"> I, on account of my integrity, You have accepted me, and You have established me before You forever.</w:t>
+            </w:r>
+          </w:p>
+        </w:tc>
+        <w:tc>
+          <w:tcPr>
+            <w:tcW w:w="529" w:type="pct"/>
+          </w:tcPr>
+          <w:p>
+            <w:proofErr w:type="gramStart"/>
+            <w:r>
+              <w:rPr>
+                <w:rFonts w:ascii="Times" w:eastAsia="Times New Roman" w:hAnsi="Times" w:cs="Times New Roman"/>
+                <w:color w:val="000000"/>
+                <w:sz w:val="27"/>
+                <w:szCs w:val="27"/>
+              </w:rPr>
+              <w:t>And</w:t>
+            </w:r>
+            <w:proofErr w:type="gramEnd"/>
+            <w:r>
+              <w:rPr>
+                <w:rFonts w:ascii="Times" w:eastAsia="Times New Roman" w:hAnsi="Times" w:cs="Times New Roman"/>
+                <w:color w:val="000000"/>
+                <w:sz w:val="27"/>
+                <w:szCs w:val="27"/>
+              </w:rPr>
+              <w:t xml:space="preserve"> as for me, because of my innocence Thou hast accepted me and established me before Thee </w:t>
+            </w:r>
+            <w:proofErr w:type="spellStart"/>
+            <w:r>
+              <w:rPr>
+                <w:rFonts w:ascii="Times" w:eastAsia="Times New Roman" w:hAnsi="Times" w:cs="Times New Roman"/>
+                <w:color w:val="000000"/>
+                <w:sz w:val="27"/>
+                <w:szCs w:val="27"/>
+              </w:rPr>
+              <w:t>for ever</w:t>
+            </w:r>
+            <w:proofErr w:type="spellEnd"/>
+            <w:r>
+              <w:rPr>
+                <w:rFonts w:ascii="Times" w:eastAsia="Times New Roman" w:hAnsi="Times" w:cs="Times New Roman"/>
+                <w:color w:val="000000"/>
+                <w:sz w:val="27"/>
+                <w:szCs w:val="27"/>
+              </w:rPr>
+              <w:t>.  </w:t>
+            </w:r>
+          </w:p>
+        </w:tc>
+        <w:tc>
+          <w:tcPr>
+            <w:tcW w:w="519" w:type="pct"/>
+          </w:tcPr>
+          <w:p>
+            <w:proofErr w:type="gramStart"/>
+            <w:r>
+              <w:t>And</w:t>
+            </w:r>
+            <w:proofErr w:type="gramEnd"/>
+            <w:r>
+              <w:t xml:space="preserve"> because of mine innocence Thou hast helped me, and hast established me before Thee </w:t>
+            </w:r>
+            <w:proofErr w:type="spellStart"/>
+            <w:r>
+              <w:t>for ever</w:t>
+            </w:r>
+            <w:proofErr w:type="spellEnd"/>
+            <w:r>
+              <w:t>.</w:t>
+            </w:r>
+          </w:p>
+        </w:tc>
+        <w:tc>
+          <w:tcPr>
+            <w:tcW w:w="525" w:type="pct"/>
+          </w:tcPr>
+          <w:p>
+            <w:proofErr w:type="gramStart"/>
+            <w:r>
+              <w:t>But</w:t>
+            </w:r>
+            <w:proofErr w:type="gramEnd"/>
+            <w:r>
+              <w:t xml:space="preserve"> Thou hast taken my side by reason of my innocence, and hast established me before Thee </w:t>
+            </w:r>
+            <w:proofErr w:type="spellStart"/>
+            <w:r>
+              <w:t>for ever</w:t>
+            </w:r>
+            <w:proofErr w:type="spellEnd"/>
+            <w:r>
+              <w:t>.</w:t>
+            </w:r>
+          </w:p>
+        </w:tc>
+        <w:tc>
+          <w:tcPr>
+            <w:tcW w:w="534" w:type="pct"/>
           </w:tcPr>
           <w:p>
             <w:pPr>
@@ -2672,27 +4388,45 @@
             <w:pPr>
               <w:pStyle w:val="EngIndEnd"/>
             </w:pPr>
-            <w:r>
-              <w:t>and secured me before you forever.</w:t>
-            </w:r>
-          </w:p>
-        </w:tc>
-        <w:tc>
-          <w:tcPr>
-            <w:tcW w:w="632" w:type="pct"/>
+            <w:proofErr w:type="gramStart"/>
+            <w:r>
+              <w:t>and</w:t>
+            </w:r>
+            <w:proofErr w:type="gramEnd"/>
+            <w:r>
+              <w:t xml:space="preserve"> secured me before you forever.</w:t>
+            </w:r>
+          </w:p>
+        </w:tc>
+        <w:tc>
+          <w:tcPr>
+            <w:tcW w:w="534" w:type="pct"/>
           </w:tcPr>
           <w:p>
             <w:pPr>
               <w:pStyle w:val="EngIndEnd"/>
             </w:pPr>
-            <w:r>
-              <w:t>But thou didst help me because of mine innocence, and hast established me before thee for ever.</w:t>
-            </w:r>
-          </w:p>
-        </w:tc>
-        <w:tc>
-          <w:tcPr>
-            <w:tcW w:w="632" w:type="pct"/>
+            <w:proofErr w:type="gramStart"/>
+            <w:r>
+              <w:t>But</w:t>
+            </w:r>
+            <w:proofErr w:type="gramEnd"/>
+            <w:r>
+              <w:t xml:space="preserve"> thou didst help me because of mine innocence, and hast established me before thee </w:t>
+            </w:r>
+            <w:proofErr w:type="spellStart"/>
+            <w:r>
+              <w:t>for ever</w:t>
+            </w:r>
+            <w:proofErr w:type="spellEnd"/>
+            <w:r>
+              <w:t>.</w:t>
+            </w:r>
+          </w:p>
+        </w:tc>
+        <w:tc>
+          <w:tcPr>
+            <w:tcW w:w="533" w:type="pct"/>
           </w:tcPr>
           <w:p>
             <w:pPr>
@@ -2729,6 +4463,7 @@
                 <w:shd w:val="clear" w:color="auto" w:fill="FFFFFF"/>
               </w:rPr>
             </w:pPr>
+            <w:proofErr w:type="gramStart"/>
             <w:r>
               <w:rPr>
                 <w:rFonts w:ascii="Tahoma" w:eastAsia="Times New Roman" w:hAnsi="Tahoma" w:cs="Tahoma"/>
@@ -2737,7 +4472,18 @@
                 <w:szCs w:val="24"/>
                 <w:shd w:val="clear" w:color="auto" w:fill="FFFFFF"/>
               </w:rPr>
-              <w:t>And established me before You forever.</w:t>
+              <w:t>And</w:t>
+            </w:r>
+            <w:proofErr w:type="gramEnd"/>
+            <w:r>
+              <w:rPr>
+                <w:rFonts w:ascii="Tahoma" w:eastAsia="Times New Roman" w:hAnsi="Tahoma" w:cs="Tahoma"/>
+                <w:color w:val="2E1308"/>
+                <w:sz w:val="24"/>
+                <w:szCs w:val="24"/>
+                <w:shd w:val="clear" w:color="auto" w:fill="FFFFFF"/>
+              </w:rPr>
+              <w:t xml:space="preserve"> established me before You forever.</w:t>
             </w:r>
           </w:p>
         </w:tc>
@@ -2745,14 +4491,13 @@
       <w:tr>
         <w:tc>
           <w:tcPr>
-            <w:tcW w:w="629" w:type="pct"/>
+            <w:tcW w:w="532" w:type="pct"/>
           </w:tcPr>
           <w:p>
             <w:pPr>
               <w:pStyle w:val="EnglishHangNoCoptic"/>
             </w:pPr>
             <w:r>
-              <w:lastRenderedPageBreak/>
               <w:t>14 Blessed is the Lord God of Israel</w:t>
             </w:r>
           </w:p>
@@ -2762,7 +4507,14 @@
             </w:pPr>
             <w:r>
               <w:tab/>
-              <w:t>from age to age.</w:t>
+            </w:r>
+            <w:proofErr w:type="gramStart"/>
+            <w:r>
+              <w:t>from</w:t>
+            </w:r>
+            <w:proofErr w:type="gramEnd"/>
+            <w:r>
+              <w:t xml:space="preserve"> age to age.</w:t>
             </w:r>
           </w:p>
           <w:p>
@@ -2777,7 +4529,7 @@
         </w:tc>
         <w:tc>
           <w:tcPr>
-            <w:tcW w:w="613" w:type="pct"/>
+            <w:tcW w:w="518" w:type="pct"/>
           </w:tcPr>
           <w:p>
             <w:pPr>
@@ -2793,7 +4545,14 @@
             </w:pPr>
             <w:r>
               <w:tab/>
-              <w:t xml:space="preserve">from </w:t>
+            </w:r>
+            <w:proofErr w:type="gramStart"/>
+            <w:r>
+              <w:t>from</w:t>
+            </w:r>
+            <w:proofErr w:type="gramEnd"/>
+            <w:r>
+              <w:t xml:space="preserve"> </w:t>
             </w:r>
             <w:r>
               <w:t>everlasting</w:t>
@@ -2833,13 +4592,71 @@
                 <w:szCs w:val="24"/>
               </w:rPr>
             </w:pPr>
+          </w:p>
+        </w:tc>
+        <w:tc>
+          <w:tcPr>
+            <w:tcW w:w="388" w:type="pct"/>
+          </w:tcPr>
+          <w:p>
+            <w:pPr>
+              <w:rPr>
+                <w:rFonts w:ascii="Times" w:eastAsia="Times New Roman" w:hAnsi="Times" w:cs="Times New Roman"/>
+                <w:color w:val="000000"/>
+                <w:sz w:val="27"/>
+                <w:szCs w:val="27"/>
+              </w:rPr>
+            </w:pPr>
+            <w:r>
+              <w:rPr>
+                <w:rFonts w:ascii="Times" w:eastAsia="Times New Roman" w:hAnsi="Times" w:cs="Times New Roman"/>
+                <w:color w:val="000000"/>
+                <w:sz w:val="27"/>
+                <w:szCs w:val="27"/>
+              </w:rPr>
+              <w:t>Blessed (is) the Lord God of Israel from the age unto age. (So) be it! (So) be it!</w:t>
+            </w:r>
+          </w:p>
+        </w:tc>
+        <w:tc>
+          <w:tcPr>
+            <w:tcW w:w="388" w:type="pct"/>
+          </w:tcPr>
+          <w:p>
+            <w:pPr>
+              <w:rPr>
+                <w:rFonts w:ascii="Times" w:eastAsia="Times New Roman" w:hAnsi="Times" w:cs="Times New Roman"/>
+                <w:color w:val="000000"/>
+                <w:sz w:val="27"/>
+                <w:szCs w:val="27"/>
+              </w:rPr>
+            </w:pPr>
+            <w:r>
+              <w:rPr>
+                <w:rFonts w:ascii="Times" w:eastAsia="Times New Roman" w:hAnsi="Times" w:cs="Times New Roman"/>
+                <w:color w:val="000000"/>
+                <w:sz w:val="27"/>
+                <w:szCs w:val="27"/>
+              </w:rPr>
+              <w:t xml:space="preserve">Blessed is the Lord God of Israel from everlasting to everlasting. So be it! So be it! </w:t>
+            </w:r>
+            <w:r>
+              <w:rPr>
+                <w:rFonts w:ascii="Times" w:eastAsia="Times New Roman" w:hAnsi="Times" w:cs="Times New Roman"/>
+                <w:i/>
+                <w:color w:val="000000"/>
+                <w:sz w:val="27"/>
+                <w:szCs w:val="27"/>
+              </w:rPr>
+              <w:t>Alleluia.</w:t>
+            </w:r>
             <w:bookmarkStart w:id="0" w:name="_GoBack"/>
             <w:bookmarkEnd w:id="0"/>
           </w:p>
         </w:tc>
         <w:tc>
           <w:tcPr>
-            <w:tcW w:w="626" w:type="pct"/>
+            <w:tcW w:w="529" w:type="pct"/>
           </w:tcPr>
           <w:p>
             <w:r>
@@ -2866,7 +4683,7 @@
         </w:tc>
         <w:tc>
           <w:tcPr>
-            <w:tcW w:w="615" w:type="pct"/>
+            <w:tcW w:w="519" w:type="pct"/>
           </w:tcPr>
           <w:p>
             <w:r>
@@ -2876,7 +4693,7 @@
         </w:tc>
         <w:tc>
           <w:tcPr>
-            <w:tcW w:w="621" w:type="pct"/>
+            <w:tcW w:w="525" w:type="pct"/>
           </w:tcPr>
           <w:p>
             <w:r>
@@ -2886,7 +4703,7 @@
         </w:tc>
         <w:tc>
           <w:tcPr>
-            <w:tcW w:w="632" w:type="pct"/>
+            <w:tcW w:w="534" w:type="pct"/>
           </w:tcPr>
           <w:p>
             <w:pPr>
@@ -2900,27 +4717,39 @@
             <w:pPr>
               <w:pStyle w:val="EngIndEnd"/>
             </w:pPr>
-            <w:r>
-              <w:t>from everlasting to everlasting. May it be; may it be.</w:t>
-            </w:r>
-          </w:p>
-        </w:tc>
-        <w:tc>
-          <w:tcPr>
-            <w:tcW w:w="632" w:type="pct"/>
+            <w:proofErr w:type="gramStart"/>
+            <w:r>
+              <w:t>from</w:t>
+            </w:r>
+            <w:proofErr w:type="gramEnd"/>
+            <w:r>
+              <w:t xml:space="preserve"> everlasting to everlasting. May it be; may it be.</w:t>
+            </w:r>
+          </w:p>
+        </w:tc>
+        <w:tc>
+          <w:tcPr>
+            <w:tcW w:w="534" w:type="pct"/>
           </w:tcPr>
           <w:p>
             <w:pPr>
               <w:pStyle w:val="EngIndEnd"/>
             </w:pPr>
-            <w:r>
-              <w:t>lessed be the Lord God of Israel from everlasting, and to everlasting. So be it, so be it.</w:t>
-            </w:r>
-          </w:p>
-        </w:tc>
-        <w:tc>
-          <w:tcPr>
-            <w:tcW w:w="632" w:type="pct"/>
+            <w:proofErr w:type="spellStart"/>
+            <w:proofErr w:type="gramStart"/>
+            <w:r>
+              <w:t>lessed</w:t>
+            </w:r>
+            <w:proofErr w:type="spellEnd"/>
+            <w:proofErr w:type="gramEnd"/>
+            <w:r>
+              <w:t xml:space="preserve"> be the Lord God of Israel from everlasting, and to everlasting. So be it, so be it.</w:t>
+            </w:r>
+          </w:p>
+        </w:tc>
+        <w:tc>
+          <w:tcPr>
+            <w:tcW w:w="533" w:type="pct"/>
           </w:tcPr>
           <w:p>
             <w:pPr>
@@ -2988,7 +4817,7 @@
 </file>
 
 <file path=word/endnotes.xml><?xml version="1.0" encoding="utf-8"?>
-<w:endnotes xmlns:wpc="http://schemas.microsoft.com/office/word/2010/wordprocessingCanvas" xmlns:mo="http://schemas.microsoft.com/office/mac/office/2008/main" xmlns:mc="http://schemas.openxmlformats.org/markup-compatibility/2006" xmlns:mv="urn:schemas-microsoft-com:mac:vml" xmlns:o="urn:schemas-microsoft-com:office:office" xmlns:r="http://schemas.openxmlformats.org/officeDocument/2006/relationships" xmlns:m="http://schemas.openxmlformats.org/officeDocument/2006/math" xmlns:v="urn:schemas-microsoft-com:vml" xmlns:wp14="http://schemas.microsoft.com/office/word/2010/wordprocessingDrawing" xmlns:wp="http://schemas.openxmlformats.org/drawingml/2006/wordprocessingDrawing" xmlns:w10="urn:schemas-microsoft-com:office:word" xmlns:w="http://schemas.openxmlformats.org/wordprocessingml/2006/main" xmlns:w14="http://schemas.microsoft.com/office/word/2010/wordml" xmlns:w15="http://schemas.microsoft.com/office/word/2012/wordml" xmlns:wpg="http://schemas.microsoft.com/office/word/2010/wordprocessingGroup" xmlns:wpi="http://schemas.microsoft.com/office/word/2010/wordprocessingInk" xmlns:wne="http://schemas.microsoft.com/office/word/2006/wordml" xmlns:wps="http://schemas.microsoft.com/office/word/2010/wordprocessingShape" mc:Ignorable="w14 w15 wp14">
+<w:endnotes xmlns:wpc="http://schemas.microsoft.com/office/word/2010/wordprocessingCanvas" xmlns:cx="http://schemas.microsoft.com/office/drawing/2014/chartex" xmlns:cx1="http://schemas.microsoft.com/office/drawing/2015/9/8/chartex" xmlns:mc="http://schemas.openxmlformats.org/markup-compatibility/2006" xmlns:o="urn:schemas-microsoft-com:office:office" xmlns:r="http://schemas.openxmlformats.org/officeDocument/2006/relationships" xmlns:m="http://schemas.openxmlformats.org/officeDocument/2006/math" xmlns:v="urn:schemas-microsoft-com:vml" xmlns:wp14="http://schemas.microsoft.com/office/word/2010/wordprocessingDrawing" xmlns:wp="http://schemas.openxmlformats.org/drawingml/2006/wordprocessingDrawing" xmlns:w10="urn:schemas-microsoft-com:office:word" xmlns:w="http://schemas.openxmlformats.org/wordprocessingml/2006/main" xmlns:w14="http://schemas.microsoft.com/office/word/2010/wordml" xmlns:w15="http://schemas.microsoft.com/office/word/2012/wordml" xmlns:w16se="http://schemas.microsoft.com/office/word/2015/wordml/symex" xmlns:wpg="http://schemas.microsoft.com/office/word/2010/wordprocessingGroup" xmlns:wpi="http://schemas.microsoft.com/office/word/2010/wordprocessingInk" xmlns:wne="http://schemas.microsoft.com/office/word/2006/wordml" xmlns:wps="http://schemas.microsoft.com/office/word/2010/wordprocessingShape" mc:Ignorable="w14 w15 w16se wp14">
   <w:endnote w:type="separator" w:id="-1">
     <w:p>
       <w:pPr>
@@ -3013,7 +4842,7 @@
 </file>
 
 <file path=word/footnotes.xml><?xml version="1.0" encoding="utf-8"?>
-<w:footnotes xmlns:wpc="http://schemas.microsoft.com/office/word/2010/wordprocessingCanvas" xmlns:mo="http://schemas.microsoft.com/office/mac/office/2008/main" xmlns:mc="http://schemas.openxmlformats.org/markup-compatibility/2006" xmlns:mv="urn:schemas-microsoft-com:mac:vml" xmlns:o="urn:schemas-microsoft-com:office:office" xmlns:r="http://schemas.openxmlformats.org/officeDocument/2006/relationships" xmlns:m="http://schemas.openxmlformats.org/officeDocument/2006/math" xmlns:v="urn:schemas-microsoft-com:vml" xmlns:wp14="http://schemas.microsoft.com/office/word/2010/wordprocessingDrawing" xmlns:wp="http://schemas.openxmlformats.org/drawingml/2006/wordprocessingDrawing" xmlns:w10="urn:schemas-microsoft-com:office:word" xmlns:w="http://schemas.openxmlformats.org/wordprocessingml/2006/main" xmlns:w14="http://schemas.microsoft.com/office/word/2010/wordml" xmlns:w15="http://schemas.microsoft.com/office/word/2012/wordml" xmlns:wpg="http://schemas.microsoft.com/office/word/2010/wordprocessingGroup" xmlns:wpi="http://schemas.microsoft.com/office/word/2010/wordprocessingInk" xmlns:wne="http://schemas.microsoft.com/office/word/2006/wordml" xmlns:wps="http://schemas.microsoft.com/office/word/2010/wordprocessingShape" mc:Ignorable="w14 w15 wp14">
+<w:footnotes xmlns:wpc="http://schemas.microsoft.com/office/word/2010/wordprocessingCanvas" xmlns:cx="http://schemas.microsoft.com/office/drawing/2014/chartex" xmlns:cx1="http://schemas.microsoft.com/office/drawing/2015/9/8/chartex" xmlns:mc="http://schemas.openxmlformats.org/markup-compatibility/2006" xmlns:o="urn:schemas-microsoft-com:office:office" xmlns:r="http://schemas.openxmlformats.org/officeDocument/2006/relationships" xmlns:m="http://schemas.openxmlformats.org/officeDocument/2006/math" xmlns:v="urn:schemas-microsoft-com:vml" xmlns:wp14="http://schemas.microsoft.com/office/word/2010/wordprocessingDrawing" xmlns:wp="http://schemas.openxmlformats.org/drawingml/2006/wordprocessingDrawing" xmlns:w10="urn:schemas-microsoft-com:office:word" xmlns:w="http://schemas.openxmlformats.org/wordprocessingml/2006/main" xmlns:w14="http://schemas.microsoft.com/office/word/2010/wordml" xmlns:w15="http://schemas.microsoft.com/office/word/2012/wordml" xmlns:w16se="http://schemas.microsoft.com/office/word/2015/wordml/symex" xmlns:wpg="http://schemas.microsoft.com/office/word/2010/wordprocessingGroup" xmlns:wpi="http://schemas.microsoft.com/office/word/2010/wordprocessingInk" xmlns:wne="http://schemas.microsoft.com/office/word/2006/wordml" xmlns:wps="http://schemas.microsoft.com/office/word/2010/wordprocessingShape" mc:Ignorable="w14 w15 w16se wp14">
   <w:footnote w:type="separator" w:id="-1">
     <w:p>
       <w:pPr>
@@ -3110,7 +4939,23 @@
         <w:footnoteRef/>
       </w:r>
       <w:r>
-        <w:t xml:space="preserve"> John 13:18. Just as Ahitophel turned against David and then hanged himself, so Judas turned against Jesus (2 Sam. 17:1,2,23).</w:t>
+        <w:t xml:space="preserve"> John 13:18. Just as </w:t>
+      </w:r>
+      <w:proofErr w:type="spellStart"/>
+      <w:r>
+        <w:t>Ahitophel</w:t>
+      </w:r>
+      <w:proofErr w:type="spellEnd"/>
+      <w:r>
+        <w:t xml:space="preserve"> turned against David and then hanged himself, so Judas turned against Jesus (2 Sam. 17:1</w:t>
+      </w:r>
+      <w:proofErr w:type="gramStart"/>
+      <w:r>
+        <w:t>,2,23</w:t>
+      </w:r>
+      <w:proofErr w:type="gramEnd"/>
+      <w:r>
+        <w:t>).</w:t>
       </w:r>
     </w:p>
   </w:footnote>
@@ -3126,7 +4971,23 @@
         <w:footnoteRef/>
       </w:r>
       <w:r>
-        <w:t xml:space="preserve"> John 13:18. Just as Ahitophel turned against David and then hanged himself, so Judas turned against Jesus (2 Sam. 17:1,2,23).</w:t>
+        <w:t xml:space="preserve"> John 13:18. Just as </w:t>
+      </w:r>
+      <w:proofErr w:type="spellStart"/>
+      <w:r>
+        <w:t>Ahitophel</w:t>
+      </w:r>
+      <w:proofErr w:type="spellEnd"/>
+      <w:r>
+        <w:t xml:space="preserve"> turned against David and then hanged himself, so Judas turned against Jesus (2 Sam. 17:1</w:t>
+      </w:r>
+      <w:proofErr w:type="gramStart"/>
+      <w:r>
+        <w:t>,2,23</w:t>
+      </w:r>
+      <w:proofErr w:type="gramEnd"/>
+      <w:r>
+        <w:t>).</w:t>
       </w:r>
     </w:p>
   </w:footnote>
@@ -3142,7 +5003,15 @@
         <w:footnoteRef/>
       </w:r>
       <w:r>
-        <w:t xml:space="preserve"> With the Gospel of forgiveness (1 Sam. 24:17-20; Lk. 23:34).</w:t>
+        <w:t xml:space="preserve"> With the Gospel of forgiveness (</w:t>
+      </w:r>
+      <w:proofErr w:type="gramStart"/>
+      <w:r>
+        <w:t>1</w:t>
+      </w:r>
+      <w:proofErr w:type="gramEnd"/>
+      <w:r>
+        <w:t xml:space="preserve"> Sam. 24:17-20; Lk. 23:34).</w:t>
       </w:r>
     </w:p>
   </w:footnote>
@@ -3158,7 +5027,15 @@
         <w:footnoteRef/>
       </w:r>
       <w:r>
-        <w:t xml:space="preserve"> With the Gospel of forgiveness (1 Sam. 24:17-20; Lk. 23:34).</w:t>
+        <w:t xml:space="preserve"> With the Gospel of forgiveness (</w:t>
+      </w:r>
+      <w:proofErr w:type="gramStart"/>
+      <w:r>
+        <w:t>1</w:t>
+      </w:r>
+      <w:proofErr w:type="gramEnd"/>
+      <w:r>
+        <w:t xml:space="preserve"> Sam. 24:17-20; Lk. 23:34).</w:t>
       </w:r>
     </w:p>
   </w:footnote>
@@ -3182,7 +5059,7 @@
 </file>
 
 <file path=word/styles.xml><?xml version="1.0" encoding="utf-8"?>
-<w:styles xmlns:mc="http://schemas.openxmlformats.org/markup-compatibility/2006" xmlns:r="http://schemas.openxmlformats.org/officeDocument/2006/relationships" xmlns:w="http://schemas.openxmlformats.org/wordprocessingml/2006/main" xmlns:w14="http://schemas.microsoft.com/office/word/2010/wordml" xmlns:w15="http://schemas.microsoft.com/office/word/2012/wordml" mc:Ignorable="w14 w15">
+<w:styles xmlns:mc="http://schemas.openxmlformats.org/markup-compatibility/2006" xmlns:r="http://schemas.openxmlformats.org/officeDocument/2006/relationships" xmlns:w="http://schemas.openxmlformats.org/wordprocessingml/2006/main" xmlns:w14="http://schemas.microsoft.com/office/word/2010/wordml" xmlns:w15="http://schemas.microsoft.com/office/word/2012/wordml" xmlns:w16se="http://schemas.microsoft.com/office/word/2015/wordml/symex" mc:Ignorable="w14 w15 w16se">
   <w:docDefaults>
     <w:rPrDefault>
       <w:rPr>
@@ -3198,7 +5075,7 @@
       </w:pPr>
     </w:pPrDefault>
   </w:docDefaults>
-  <w:latentStyles w:defLockedState="0" w:defUIPriority="99" w:defSemiHidden="0" w:defUnhideWhenUsed="0" w:defQFormat="0" w:count="380">
+  <w:latentStyles w:defLockedState="0" w:defUIPriority="99" w:defSemiHidden="0" w:defUnhideWhenUsed="0" w:defQFormat="0" w:count="371">
     <w:lsdException w:name="Normal" w:uiPriority="0" w:qFormat="1"/>
     <w:lsdException w:name="heading 1" w:uiPriority="9" w:qFormat="1"/>
     <w:lsdException w:name="heading 2" w:semiHidden="1" w:uiPriority="9" w:unhideWhenUsed="1" w:qFormat="1"/>
@@ -3355,15 +5232,6 @@
     <w:lsdException w:name="Balloon Text" w:semiHidden="1" w:unhideWhenUsed="1"/>
     <w:lsdException w:name="Table Grid" w:uiPriority="59"/>
     <w:lsdException w:name="Table Theme" w:semiHidden="1" w:unhideWhenUsed="1"/>
-    <w:lsdException w:name="Note Level 1" w:semiHidden="1" w:unhideWhenUsed="1"/>
-    <w:lsdException w:name="Note Level 2" w:semiHidden="1" w:unhideWhenUsed="1"/>
-    <w:lsdException w:name="Note Level 3" w:semiHidden="1" w:unhideWhenUsed="1"/>
-    <w:lsdException w:name="Note Level 4" w:semiHidden="1" w:unhideWhenUsed="1"/>
-    <w:lsdException w:name="Note Level 5" w:semiHidden="1" w:unhideWhenUsed="1"/>
-    <w:lsdException w:name="Note Level 6" w:semiHidden="1" w:unhideWhenUsed="1"/>
-    <w:lsdException w:name="Note Level 7" w:semiHidden="1" w:unhideWhenUsed="1"/>
-    <w:lsdException w:name="Note Level 8" w:semiHidden="1" w:unhideWhenUsed="1"/>
-    <w:lsdException w:name="Note Level 9" w:semiHidden="1" w:unhideWhenUsed="1"/>
     <w:lsdException w:name="Placeholder Text" w:semiHidden="1"/>
     <w:lsdException w:name="No Spacing" w:uiPriority="1" w:qFormat="1"/>
     <w:lsdException w:name="Light Shading" w:uiPriority="60"/>
@@ -3668,7 +5536,6 @@
   <w:style w:type="character" w:default="1" w:styleId="DefaultParagraphFont">
     <w:name w:val="Default Paragraph Font"/>
     <w:uiPriority w:val="1"/>
-    <w:semiHidden/>
     <w:unhideWhenUsed/>
   </w:style>
   <w:style w:type="table" w:default="1" w:styleId="TableNormal">
@@ -3701,7 +5568,6 @@
       <w:spacing w:after="0" w:line="240" w:lineRule="auto"/>
     </w:pPr>
     <w:tblPr>
-      <w:tblInd w:w="0" w:type="dxa"/>
       <w:tblBorders>
         <w:top w:val="single" w:sz="4" w:space="0" w:color="auto"/>
         <w:left w:val="single" w:sz="4" w:space="0" w:color="auto"/>
@@ -3710,12 +5576,6 @@
         <w:insideH w:val="single" w:sz="4" w:space="0" w:color="auto"/>
         <w:insideV w:val="single" w:sz="4" w:space="0" w:color="auto"/>
       </w:tblBorders>
-      <w:tblCellMar>
-        <w:top w:w="0" w:type="dxa"/>
-        <w:left w:w="108" w:type="dxa"/>
-        <w:bottom w:w="0" w:type="dxa"/>
-        <w:right w:w="108" w:type="dxa"/>
-      </w:tblCellMar>
     </w:tblPr>
   </w:style>
   <w:style w:type="paragraph" w:customStyle="1" w:styleId="Coptic">
@@ -4299,6 +6159,17 @@
       <w:szCs w:val="20"/>
     </w:rPr>
   </w:style>
+  <w:style w:type="paragraph" w:styleId="ListParagraph">
+    <w:name w:val="List Paragraph"/>
+    <w:basedOn w:val="Normal"/>
+    <w:uiPriority w:val="34"/>
+    <w:qFormat/>
+    <w:rsid w:val="00407D3A"/>
+    <w:pPr>
+      <w:ind w:left="720"/>
+      <w:contextualSpacing/>
+    </w:pPr>
+  </w:style>
 </w:styles>
 </file>
 
@@ -4590,7 +6461,7 @@
 </file>
 
 <file path=customXml/itemProps1.xml><?xml version="1.0" encoding="utf-8"?>
-<ds:datastoreItem xmlns:ds="http://schemas.openxmlformats.org/officeDocument/2006/customXml" ds:itemID="{1C514AF1-436E-BB44-8D4D-7F25EE26395E}">
+<ds:datastoreItem xmlns:ds="http://schemas.openxmlformats.org/officeDocument/2006/customXml" ds:itemID="{C297F812-8220-4E18-B5DF-6A837407F9F5}">
   <ds:schemaRefs>
     <ds:schemaRef ds:uri="http://schemas.openxmlformats.org/officeDocument/2006/bibliography"/>
   </ds:schemaRefs>

</xml_diff>